<commit_message>
update report day 05/09/2024
</commit_message>
<xml_diff>
--- a/Report/Draft/Huỳnh Anh Tuấn - Paper.docx
+++ b/Report/Draft/Huỳnh Anh Tuấn - Paper.docx
@@ -13,8 +13,6 @@
           <w:szCs w:val="28"/>
         </w:rPr>
       </w:pPr>
-      <w:bookmarkStart w:id="9" w:name="_GoBack"/>
-      <w:bookmarkEnd w:id="9"/>
       <w:r>
         <w:rPr>
           <w:rFonts w:ascii="Times New Roman" w:hAnsi="Times New Roman" w:eastAsia="Times New Roman" w:cs="Times New Roman"/>
@@ -166,17 +164,17 @@
     <w:p>
       <w:pPr>
         <w:spacing w:before="120" w:after="120" w:line="300" w:lineRule="auto"/>
-        <w:ind w:firstLine="720"/>
-        <w:jc w:val="both"/>
-        <w:rPr>
-          <w:rFonts w:ascii="Times New Roman" w:hAnsi="Times New Roman" w:eastAsia="Times New Roman" w:cs="Times New Roman"/>
-          <w:sz w:val="20"/>
-          <w:szCs w:val="20"/>
-        </w:rPr>
-      </w:pPr>
-      <w:r>
-        <w:rPr>
-          <w:rFonts w:ascii="Times New Roman" w:hAnsi="Times New Roman" w:eastAsia="Times New Roman" w:cs="Times New Roman"/>
+        <w:jc w:val="both"/>
+        <w:rPr>
+          <w:rFonts w:hint="default" w:ascii="Times New Roman" w:hAnsi="Times New Roman" w:eastAsia="Times New Roman"/>
+          <w:sz w:val="20"/>
+          <w:szCs w:val="20"/>
+          <w:rtl w:val="0"/>
+        </w:rPr>
+      </w:pPr>
+      <w:r>
+        <w:rPr>
+          <w:rFonts w:hint="default" w:ascii="Times New Roman" w:hAnsi="Times New Roman" w:eastAsia="Times New Roman"/>
           <w:sz w:val="20"/>
           <w:szCs w:val="20"/>
           <w:rtl w:val="0"/>
@@ -187,22 +185,30 @@
     <w:p>
       <w:pPr>
         <w:spacing w:before="120" w:after="120" w:line="300" w:lineRule="auto"/>
-        <w:ind w:firstLine="720"/>
-        <w:jc w:val="both"/>
-        <w:rPr>
-          <w:rFonts w:ascii="Times New Roman" w:hAnsi="Times New Roman" w:eastAsia="Times New Roman" w:cs="Times New Roman"/>
-          <w:sz w:val="20"/>
-          <w:szCs w:val="20"/>
-        </w:rPr>
-      </w:pPr>
-      <w:r>
-        <w:rPr>
-          <w:rFonts w:ascii="Times New Roman" w:hAnsi="Times New Roman" w:eastAsia="Times New Roman" w:cs="Times New Roman"/>
-          <w:sz w:val="20"/>
-          <w:szCs w:val="20"/>
-          <w:rtl w:val="0"/>
-        </w:rPr>
-        <w:t>Keywords: Vietnamese fake news, Fake News Detection, Transformer Models, PhoBERT, Social Media Analysis</w:t>
+        <w:jc w:val="both"/>
+        <w:rPr>
+          <w:rFonts w:ascii="Times New Roman" w:hAnsi="Times New Roman" w:eastAsia="Times New Roman" w:cs="Times New Roman"/>
+          <w:sz w:val="20"/>
+          <w:szCs w:val="20"/>
+        </w:rPr>
+      </w:pPr>
+      <w:r>
+        <w:rPr>
+          <w:rFonts w:ascii="Times New Roman" w:hAnsi="Times New Roman" w:eastAsia="Times New Roman" w:cs="Times New Roman"/>
+          <w:sz w:val="20"/>
+          <w:szCs w:val="20"/>
+          <w:rtl w:val="0"/>
+        </w:rPr>
+        <w:t xml:space="preserve">Keywords: </w:t>
+      </w:r>
+      <w:r>
+        <w:rPr>
+          <w:rFonts w:hint="default" w:ascii="Times New Roman" w:hAnsi="Times New Roman" w:eastAsia="Times New Roman"/>
+          <w:sz w:val="20"/>
+          <w:szCs w:val="20"/>
+          <w:rtl w:val="0"/>
+        </w:rPr>
+        <w:t>Fake News Detection, PhoBERT, Social Media Analysis, Transformer Models, Vietnamese Fake News.</w:t>
       </w:r>
     </w:p>
     <w:p>
@@ -234,128 +240,137 @@
     <w:p>
       <w:pPr>
         <w:spacing w:before="120" w:after="120" w:line="300" w:lineRule="auto"/>
-        <w:ind w:firstLine="720"/>
-        <w:jc w:val="both"/>
-        <w:rPr>
-          <w:rFonts w:ascii="Times New Roman" w:hAnsi="Times New Roman" w:eastAsia="Times New Roman" w:cs="Times New Roman"/>
-          <w:sz w:val="20"/>
-          <w:szCs w:val="20"/>
-        </w:rPr>
-      </w:pPr>
-      <w:r>
-        <w:rPr>
-          <w:rFonts w:ascii="Times New Roman" w:hAnsi="Times New Roman" w:eastAsia="Times New Roman" w:cs="Times New Roman"/>
-          <w:sz w:val="20"/>
-          <w:szCs w:val="20"/>
-          <w:rtl w:val="0"/>
-        </w:rPr>
-        <w:t>In the context of global modernization, social media platforms are becoming increasingly popular, which comes with positive and negative impacts. In particular, the rapid spread of fake news on social networks has emerged as a serious social problem, when false information is spread causing many misunderstandings, even conflicts globally.</w:t>
+        <w:jc w:val="both"/>
+        <w:rPr>
+          <w:rFonts w:hint="default" w:ascii="Times New Roman" w:hAnsi="Times New Roman" w:eastAsia="Times New Roman"/>
+          <w:sz w:val="20"/>
+          <w:szCs w:val="20"/>
+          <w:rtl w:val="0"/>
+        </w:rPr>
+      </w:pPr>
+      <w:r>
+        <w:rPr>
+          <w:rFonts w:ascii="Times New Roman" w:hAnsi="Times New Roman" w:eastAsia="Times New Roman" w:cs="Times New Roman"/>
+          <w:sz w:val="20"/>
+          <w:szCs w:val="20"/>
+          <w:rtl w:val="0"/>
+        </w:rPr>
+        <w:t>I</w:t>
+      </w:r>
+      <w:r>
+        <w:rPr>
+          <w:rFonts w:hint="default" w:ascii="Times New Roman" w:hAnsi="Times New Roman" w:eastAsia="Times New Roman"/>
+          <w:sz w:val="20"/>
+          <w:szCs w:val="20"/>
+          <w:rtl w:val="0"/>
+        </w:rPr>
+        <w:t>n the context of global modernization, social media platforms are becoming increasingly popular, which comes with positive and negative impacts. In particular, fake news is spreading quickly on social media, which has become a major societal issue, when false information is spread causing many misunderstandings, even conflicts globally.</w:t>
       </w:r>
     </w:p>
     <w:p>
       <w:pPr>
         <w:spacing w:before="120" w:after="120" w:line="300" w:lineRule="auto"/>
-        <w:ind w:firstLine="720"/>
-        <w:jc w:val="both"/>
-        <w:rPr>
-          <w:rFonts w:ascii="Times New Roman" w:hAnsi="Times New Roman" w:eastAsia="Times New Roman" w:cs="Times New Roman"/>
-          <w:sz w:val="20"/>
-          <w:szCs w:val="20"/>
-        </w:rPr>
-      </w:pPr>
-      <w:r>
-        <w:rPr>
-          <w:rFonts w:ascii="Times New Roman" w:hAnsi="Times New Roman" w:eastAsia="Times New Roman" w:cs="Times New Roman"/>
-          <w:sz w:val="20"/>
-          <w:szCs w:val="20"/>
-          <w:rtl w:val="0"/>
-        </w:rPr>
-        <w:t>For the case of Vietnam, fake news has frequently caused public uproar, typically fake news related to epidemics, traffic accidents, incorrect knowledge in daily life, and even politically subversive content. These types of fake news often spread quickly in the community, causing confusion in public opinion and affecting people's lives. Therefore, researching and detecting fake news is a necessary task to support and maintain social stability. For that reason, we chose this topic as our research object.</w:t>
+        <w:jc w:val="both"/>
+        <w:rPr>
+          <w:rFonts w:hint="default" w:ascii="Times New Roman" w:hAnsi="Times New Roman" w:eastAsia="Times New Roman"/>
+          <w:sz w:val="20"/>
+          <w:szCs w:val="20"/>
+          <w:rtl w:val="0"/>
+        </w:rPr>
+      </w:pPr>
+      <w:r>
+        <w:rPr>
+          <w:rFonts w:hint="default" w:ascii="Times New Roman" w:hAnsi="Times New Roman" w:eastAsia="Times New Roman"/>
+          <w:sz w:val="20"/>
+          <w:szCs w:val="20"/>
+          <w:rtl w:val="0"/>
+        </w:rPr>
+        <w:t>In the case of Vietnam, fake news has frequently caused public uproar, typically fake news related to epidemics, traffic accidents, incorrect knowledge in daily life, and even politically subversive content. These types of fake news often spread quickly in the community, causing confusion in public opinion and affecting people's lives. Therefore, researching and detecting fake news is a necessary task to support and maintain social stability. For that reason, we chose this topic as our research object.</w:t>
       </w:r>
     </w:p>
     <w:p>
       <w:pPr>
         <w:spacing w:before="120" w:after="120" w:line="300" w:lineRule="auto"/>
-        <w:ind w:firstLine="720"/>
-        <w:jc w:val="both"/>
-        <w:rPr>
-          <w:rFonts w:ascii="Times New Roman" w:hAnsi="Times New Roman" w:eastAsia="Times New Roman" w:cs="Times New Roman"/>
-          <w:sz w:val="20"/>
-          <w:szCs w:val="20"/>
-        </w:rPr>
-      </w:pPr>
-      <w:r>
-        <w:rPr>
-          <w:rFonts w:ascii="Times New Roman" w:hAnsi="Times New Roman" w:eastAsia="Times New Roman" w:cs="Times New Roman"/>
-          <w:sz w:val="20"/>
-          <w:szCs w:val="20"/>
-          <w:rtl w:val="0"/>
-        </w:rPr>
-        <w:t>In the past few years, deep learning has been recognized as a powerful tool in the field of artificial intelligence, especially in natural language processing (NLP). However, traditional deep learning models often rely on sequential data processing, which can be limiting when faced with complex language tasks. Then, the introduction of a new architecture, Transformers, revolutionized NLP by using attention mechanisms, allowing for more efficient processing of context and relationships in text. These advantages help Transformers perform better in understanding the language and context of text, thereby solving text classification tasks such as detecting fake news.</w:t>
+        <w:jc w:val="both"/>
+        <w:rPr>
+          <w:rFonts w:hint="default" w:ascii="Times New Roman" w:hAnsi="Times New Roman" w:eastAsia="Times New Roman"/>
+          <w:sz w:val="20"/>
+          <w:szCs w:val="20"/>
+          <w:rtl w:val="0"/>
+        </w:rPr>
+      </w:pPr>
+      <w:r>
+        <w:rPr>
+          <w:rFonts w:hint="default" w:ascii="Times New Roman" w:hAnsi="Times New Roman" w:eastAsia="Times New Roman"/>
+          <w:sz w:val="20"/>
+          <w:szCs w:val="20"/>
+          <w:rtl w:val="0"/>
+        </w:rPr>
+        <w:t>In the past few years, deep learning is acknowledged as a potent instrument in the field of artificial intelligence in general, and in the field of natural language processing (NLP) in particular. However, traditional deep learning models often rely on sequential data processing [1], which can be limiting when faced with complex language tasks. Then, the introduction of a new architecture, Transformers, revolutionized NLP by using attention mechanisms, allowing for more efficient processing of context and relationships in text [2]. These advantages help Transformers perform better in understanding the language and context of text, thereby solving text classification tasks such as detecting fake news.</w:t>
       </w:r>
     </w:p>
     <w:p>
       <w:pPr>
         <w:spacing w:before="120" w:after="120" w:line="300" w:lineRule="auto"/>
-        <w:ind w:firstLine="720"/>
-        <w:jc w:val="both"/>
-        <w:rPr>
-          <w:rFonts w:ascii="Times New Roman" w:hAnsi="Times New Roman" w:eastAsia="Times New Roman" w:cs="Times New Roman"/>
-          <w:sz w:val="20"/>
-          <w:szCs w:val="20"/>
-        </w:rPr>
-      </w:pPr>
-      <w:r>
-        <w:rPr>
-          <w:rFonts w:ascii="Times New Roman" w:hAnsi="Times New Roman" w:eastAsia="Times New Roman" w:cs="Times New Roman"/>
-          <w:sz w:val="20"/>
-          <w:szCs w:val="20"/>
-          <w:rtl w:val="0"/>
-        </w:rPr>
-        <w:t>Throughout this research, we focus on leveraging the Transformer models BERT and variants to detect fake news, especially using PhoBERT - a variant designed specifically for the Vietnamese language. Our goal is to develop an effective system to identify fake news on social media platforms, especially Facebook - the most popular social media platform in Vietnam.</w:t>
+        <w:jc w:val="both"/>
+        <w:rPr>
+          <w:rFonts w:hint="default" w:ascii="Times New Roman" w:hAnsi="Times New Roman" w:eastAsia="Times New Roman"/>
+          <w:sz w:val="20"/>
+          <w:szCs w:val="20"/>
+          <w:rtl w:val="0"/>
+        </w:rPr>
+      </w:pPr>
+      <w:r>
+        <w:rPr>
+          <w:rFonts w:hint="default" w:ascii="Times New Roman" w:hAnsi="Times New Roman" w:eastAsia="Times New Roman"/>
+          <w:sz w:val="20"/>
+          <w:szCs w:val="20"/>
+          <w:rtl w:val="0"/>
+        </w:rPr>
+        <w:t>Throughout this research, we focus on leveraging the Transformer models BERT and variants to detect fake news, especially using PhoBERT - a variant designed specifically for the Vietnamese language [3]. Our goal is to develop an effective system to identify fake news on social media platforms, especially Facebook - the most popular social media platform in Vietnam.</w:t>
       </w:r>
     </w:p>
     <w:p>
       <w:pPr>
         <w:spacing w:before="120" w:after="120" w:line="300" w:lineRule="auto"/>
-        <w:ind w:firstLine="720"/>
-        <w:jc w:val="both"/>
-        <w:rPr>
-          <w:rFonts w:ascii="Times New Roman" w:hAnsi="Times New Roman" w:eastAsia="Times New Roman" w:cs="Times New Roman"/>
-          <w:sz w:val="20"/>
-          <w:szCs w:val="20"/>
-        </w:rPr>
-      </w:pPr>
-      <w:r>
-        <w:rPr>
-          <w:rFonts w:ascii="Times New Roman" w:hAnsi="Times New Roman" w:eastAsia="Times New Roman" w:cs="Times New Roman"/>
-          <w:sz w:val="20"/>
-          <w:szCs w:val="20"/>
-          <w:rtl w:val="0"/>
-        </w:rPr>
-        <w:t>By harnessing the power of PhoBERT, we aim to improve accuracy and efficiency in detecting Vietnamese fake news. However, we are facing major challenges due to the lack of large-scale datasets containing both real and fake news in Vietnamese. We have collected data from official Facebook pages of press agencies in Vietnam and fake data sources from impostor pages, anti-establishment sources and tabloid newspaper pages, including many fields from social life to politics. To do this work, we used several different tools, including Selenium to collect data, followed by data processing through cleaning and encoding.</w:t>
+        <w:jc w:val="both"/>
+        <w:rPr>
+          <w:rFonts w:hint="default" w:ascii="Times New Roman" w:hAnsi="Times New Roman" w:eastAsia="Times New Roman"/>
+          <w:sz w:val="20"/>
+          <w:szCs w:val="20"/>
+          <w:rtl w:val="0"/>
+        </w:rPr>
+      </w:pPr>
+      <w:r>
+        <w:rPr>
+          <w:rFonts w:hint="default" w:ascii="Times New Roman" w:hAnsi="Times New Roman" w:eastAsia="Times New Roman"/>
+          <w:sz w:val="20"/>
+          <w:szCs w:val="20"/>
+          <w:rtl w:val="0"/>
+        </w:rPr>
+        <w:t>By harnessing the power of PhoBERT, our goal is to increase the effectiveness and accuracy of identifying Vietnamese fake news. However, we are facing major challenges due to the lack of large-scale datasets containing both real and fake news in Vietnamese. We have collected data from official Facebook pages of press agencies in Vietnam and fake data sources from impostor pages, anti-establishment sources, and tabloid newspaper pages, including many fields from social life to politics. To do this work, we used several different tools, including Selenium to collect data, followed by data processing through cleaning and encoding.</w:t>
       </w:r>
     </w:p>
     <w:p>
       <w:pPr>
         <w:spacing w:before="120" w:after="120" w:line="300" w:lineRule="auto"/>
-        <w:ind w:firstLine="720"/>
         <w:jc w:val="both"/>
         <w:rPr>
           <w:rFonts w:ascii="Times New Roman" w:hAnsi="Times New Roman" w:eastAsia="Times New Roman" w:cs="Times New Roman"/>
           <w:b/>
           <w:sz w:val="20"/>
           <w:szCs w:val="20"/>
-        </w:rPr>
-      </w:pPr>
-      <w:r>
-        <w:rPr>
-          <w:rFonts w:ascii="Times New Roman" w:hAnsi="Times New Roman" w:eastAsia="Times New Roman" w:cs="Times New Roman"/>
-          <w:sz w:val="20"/>
-          <w:szCs w:val="20"/>
-          <w:rtl w:val="0"/>
-        </w:rPr>
-        <w:t>The structure of the remainder of this paper is as follows: In Part 2, we review related works on transformer models and fake news detection, focusing on methods and models applied to research in Vietnam. Next, in Part 3, we present details of the proposed method, including the overall model and specific steps for system development. Part 4 focuses on the experimental setup, dataset description, results, and discussion. Finally, Part 5 summarizes our findings and suggests future research directions.</w:t>
+          <w:rtl w:val="0"/>
+        </w:rPr>
+      </w:pPr>
+      <w:r>
+        <w:rPr>
+          <w:rFonts w:hint="default" w:ascii="Times New Roman" w:hAnsi="Times New Roman" w:eastAsia="Times New Roman"/>
+          <w:sz w:val="20"/>
+          <w:szCs w:val="20"/>
+          <w:rtl w:val="0"/>
+        </w:rPr>
+        <w:t>The remainder of this paper is structured as follows: In Part 2, we briefly describe related works on transformer models and fake news detection, focusing on methods and models applied to research in Vietnam. Next, in Part 3, we present details of the proposed method, including the overall model and specific steps for system development. Part 4 focuses on the experimental setup, dataset description, results, and discussion. Finally, Part 5 provides a summary of our findings along with recommendations for further study.</w:t>
       </w:r>
     </w:p>
     <w:p>
@@ -409,164 +424,164 @@
     <w:p>
       <w:pPr>
         <w:spacing w:before="120" w:after="120" w:line="300" w:lineRule="auto"/>
-        <w:ind w:firstLine="720"/>
-        <w:jc w:val="both"/>
-        <w:rPr>
-          <w:rFonts w:ascii="Times New Roman" w:hAnsi="Times New Roman" w:eastAsia="Times New Roman" w:cs="Times New Roman"/>
-          <w:sz w:val="20"/>
-          <w:szCs w:val="20"/>
-        </w:rPr>
-      </w:pPr>
-      <w:r>
-        <w:rPr>
-          <w:rFonts w:ascii="Times New Roman" w:hAnsi="Times New Roman" w:eastAsia="Times New Roman" w:cs="Times New Roman"/>
-          <w:sz w:val="20"/>
-          <w:szCs w:val="20"/>
-          <w:rtl w:val="0"/>
-        </w:rPr>
-        <w:t>Detecting fake news has become a significant area of ​​research due to the increasing presence of misinformation globally. Several studies have explored various approaches to address this challenge.</w:t>
+        <w:jc w:val="both"/>
+        <w:rPr>
+          <w:rFonts w:hint="default" w:ascii="Times New Roman" w:hAnsi="Times New Roman" w:eastAsia="Times New Roman"/>
+          <w:sz w:val="20"/>
+          <w:szCs w:val="20"/>
+          <w:rtl w:val="0"/>
+        </w:rPr>
+      </w:pPr>
+      <w:r>
+        <w:rPr>
+          <w:rFonts w:hint="default" w:ascii="Times New Roman" w:hAnsi="Times New Roman" w:eastAsia="Times New Roman"/>
+          <w:sz w:val="20"/>
+          <w:szCs w:val="20"/>
+          <w:rtl w:val="0"/>
+        </w:rPr>
+        <w:t>Detecting fake news is a topic that is being widely researched due to the rise of misinformation globally. Several studies have explored various approaches to address this challenge.</w:t>
       </w:r>
     </w:p>
     <w:p>
       <w:pPr>
         <w:spacing w:before="120" w:after="120" w:line="300" w:lineRule="auto"/>
-        <w:ind w:firstLine="720"/>
-        <w:jc w:val="both"/>
-        <w:rPr>
-          <w:rFonts w:ascii="Times New Roman" w:hAnsi="Times New Roman" w:eastAsia="Times New Roman" w:cs="Times New Roman"/>
-          <w:sz w:val="20"/>
-          <w:szCs w:val="20"/>
-        </w:rPr>
-      </w:pPr>
-      <w:r>
-        <w:rPr>
-          <w:rFonts w:ascii="Times New Roman" w:hAnsi="Times New Roman" w:eastAsia="Times New Roman" w:cs="Times New Roman"/>
-          <w:sz w:val="20"/>
-          <w:szCs w:val="20"/>
-          <w:rtl w:val="0"/>
-        </w:rPr>
-        <w:t>The journey of detecting fake news has advanced significantly with the development of Transformer models. Vaswani et al. (2017) introduced the Transformer architecture, which uses a self-attention mechanism to efficiently process sequential data, thereby laying the foundation for modern NLP.</w:t>
+        <w:jc w:val="both"/>
+        <w:rPr>
+          <w:rFonts w:hint="default" w:ascii="Times New Roman" w:hAnsi="Times New Roman" w:eastAsia="Times New Roman"/>
+          <w:sz w:val="20"/>
+          <w:szCs w:val="20"/>
+          <w:rtl w:val="0"/>
+        </w:rPr>
+      </w:pPr>
+      <w:r>
+        <w:rPr>
+          <w:rFonts w:hint="default" w:ascii="Times New Roman" w:hAnsi="Times New Roman" w:eastAsia="Times New Roman"/>
+          <w:sz w:val="20"/>
+          <w:szCs w:val="20"/>
+          <w:rtl w:val="0"/>
+        </w:rPr>
+        <w:t>The journey of detecting fake news has advanced significantly with the development of Transformer models. Vaswani et al. (2017) [4] introduced the Transformer architecture, which uses a self-attention mechanism to efficiently process sequential data, thereby laying the foundation for modern NLP.</w:t>
       </w:r>
     </w:p>
     <w:p>
       <w:pPr>
         <w:spacing w:before="120" w:after="120" w:line="300" w:lineRule="auto"/>
-        <w:ind w:firstLine="720"/>
-        <w:jc w:val="both"/>
-        <w:rPr>
-          <w:rFonts w:ascii="Times New Roman" w:hAnsi="Times New Roman" w:eastAsia="Times New Roman" w:cs="Times New Roman"/>
-          <w:sz w:val="20"/>
-          <w:szCs w:val="20"/>
-        </w:rPr>
-      </w:pPr>
-      <w:r>
-        <w:rPr>
-          <w:rFonts w:ascii="Times New Roman" w:hAnsi="Times New Roman" w:eastAsia="Times New Roman" w:cs="Times New Roman"/>
-          <w:sz w:val="20"/>
-          <w:szCs w:val="20"/>
-          <w:rtl w:val="0"/>
-        </w:rPr>
-        <w:t>Since then, many Transformer models have been created to perform natural language processing tasks. In 2018, Devlin et al. introduced BERT (Bidirectional Encoder Representations from Transformers), a model with bidirectional attention capabilities, helping the model better understand the context of words in sentences. Based on the foundation of BERT, Liu et al. (2019) developed RoBERTa, improving training efficiency and performance on NLP tests. In addition, Sanh et al. (2019) introduced DistilBERT, a more compact and faster version of BERT, suitable for applications that need fast response.</w:t>
+        <w:jc w:val="both"/>
+        <w:rPr>
+          <w:rFonts w:hint="default" w:ascii="Times New Roman" w:hAnsi="Times New Roman" w:eastAsia="Times New Roman"/>
+          <w:sz w:val="20"/>
+          <w:szCs w:val="20"/>
+          <w:rtl w:val="0"/>
+        </w:rPr>
+      </w:pPr>
+      <w:r>
+        <w:rPr>
+          <w:rFonts w:hint="default" w:ascii="Times New Roman" w:hAnsi="Times New Roman" w:eastAsia="Times New Roman"/>
+          <w:sz w:val="20"/>
+          <w:szCs w:val="20"/>
+          <w:rtl w:val="0"/>
+        </w:rPr>
+        <w:t>Since then, many Transformer models have been created to perform natural language processing tasks. BERT (Bidirectional Encoder Representations from Transformers) was first presented by Devlin et al. [5] in 2018, this is a model with bidirectional attention capabilities, helping the model better understand the context of words in sentences. Based on the foundation of BERT, Liu et al. (2019) [6] developed RoBERTa, improving training efficiency and performance on NLP tests. In addition, Sanh et al. (2019) [7] introduced DistilBERT, a more compact and faster version of BERT, suitable for applications that need fast response.</w:t>
       </w:r>
     </w:p>
     <w:p>
       <w:pPr>
         <w:spacing w:before="120" w:after="120" w:line="300" w:lineRule="auto"/>
-        <w:ind w:firstLine="720"/>
-        <w:jc w:val="both"/>
-        <w:rPr>
-          <w:rFonts w:ascii="Times New Roman" w:hAnsi="Times New Roman" w:eastAsia="Times New Roman" w:cs="Times New Roman"/>
-          <w:sz w:val="20"/>
-          <w:szCs w:val="20"/>
-        </w:rPr>
-      </w:pPr>
-      <w:r>
-        <w:rPr>
-          <w:rFonts w:ascii="Times New Roman" w:hAnsi="Times New Roman" w:eastAsia="Times New Roman" w:cs="Times New Roman"/>
-          <w:sz w:val="20"/>
-          <w:szCs w:val="20"/>
-          <w:rtl w:val="0"/>
-        </w:rPr>
-        <w:t>In the context of fake news detection, Agarwal et al. (2021) used a Bi-LSTM layer with an attention function to classify English news based on context. Monti et al. (2019) studied graph neural networks, using a four-layer Graph CNN to predict texts by combining information about user activities and articles. Meanwhile, Qi et al. (2019) emphasized the importance of image content, presenting a multi-domain neural network using CNN and RNN models to analyze image features, helping to distinguish between fake news and real news.</w:t>
+        <w:jc w:val="both"/>
+        <w:rPr>
+          <w:rFonts w:hint="default" w:ascii="Times New Roman" w:hAnsi="Times New Roman" w:eastAsia="Times New Roman"/>
+          <w:sz w:val="20"/>
+          <w:szCs w:val="20"/>
+          <w:rtl w:val="0"/>
+        </w:rPr>
+      </w:pPr>
+      <w:r>
+        <w:rPr>
+          <w:rFonts w:hint="default" w:ascii="Times New Roman" w:hAnsi="Times New Roman" w:eastAsia="Times New Roman"/>
+          <w:sz w:val="20"/>
+          <w:szCs w:val="20"/>
+          <w:rtl w:val="0"/>
+        </w:rPr>
+        <w:t>In the context of fake news detection, Agarwal et al. (2021) [8] used a Bi-LSTM layer with an attention function to classify English news based on context. Monti et al. (2019) [9] studied graph neural networks, using a four-layer Graph CNN to predict texts by combining information about user activities and articles. Meanwhile, Qi et al. (2019) [10] emphasized the importance of image content, presenting a multi-domain neural network using CNN and RNN models to analyze image features, helping to distinguish between fake news and real news.</w:t>
       </w:r>
     </w:p>
     <w:p>
       <w:pPr>
         <w:spacing w:before="120" w:after="120" w:line="300" w:lineRule="auto"/>
-        <w:ind w:firstLine="720"/>
-        <w:jc w:val="both"/>
-        <w:rPr>
-          <w:rFonts w:ascii="Times New Roman" w:hAnsi="Times New Roman" w:eastAsia="Times New Roman" w:cs="Times New Roman"/>
-          <w:sz w:val="20"/>
-          <w:szCs w:val="20"/>
-        </w:rPr>
-      </w:pPr>
-      <w:r>
-        <w:rPr>
-          <w:rFonts w:ascii="Times New Roman" w:hAnsi="Times New Roman" w:eastAsia="Times New Roman" w:cs="Times New Roman"/>
-          <w:sz w:val="20"/>
-          <w:szCs w:val="20"/>
-          <w:rtl w:val="0"/>
-        </w:rPr>
-        <w:t>In the Vietnamese context, Nguyen et al. (2020) developed PhoBERT, a Transformer model pre-trained on a large Vietnamese text set. This has created a huge step forward for natural language processing (NLP) tasks in Vietnamese. Their results show that PhoBERT consistently outperforms the recent leading pre-trained multilingual model XLM-R (Conneau et al., 2020). PhoBERT has helped improve performance on many Vietnamese-specific NLP tasks, including word classification, dependency analysis, name entity recognition, and semantic inference.</w:t>
+        <w:jc w:val="both"/>
+        <w:rPr>
+          <w:rFonts w:hint="default" w:ascii="Times New Roman" w:hAnsi="Times New Roman" w:eastAsia="Times New Roman"/>
+          <w:sz w:val="20"/>
+          <w:szCs w:val="20"/>
+          <w:rtl w:val="0"/>
+        </w:rPr>
+      </w:pPr>
+      <w:r>
+        <w:rPr>
+          <w:rFonts w:hint="default" w:ascii="Times New Roman" w:hAnsi="Times New Roman" w:eastAsia="Times New Roman"/>
+          <w:sz w:val="20"/>
+          <w:szCs w:val="20"/>
+          <w:rtl w:val="0"/>
+        </w:rPr>
+        <w:t>In the Vietnamese context, Nguyen et al. (2020) [3] developed PhoBERT, a Transformer model pre-trained on a large Vietnamese text set. This has created a huge step forward for natural language processing (NLP) tasks in Vietnamese. Their findings demonstrate that PhoBERT routinely outperforms the most recent top pre-trained multilingual model, XLM-R. PhoBERT has helped improve performance on many Vietnamese-specific NLP tasks, including word classification, dependency analysis, name entity recognition, and semantic inference.</w:t>
       </w:r>
     </w:p>
     <w:p>
       <w:pPr>
         <w:spacing w:before="120" w:after="120" w:line="300" w:lineRule="auto"/>
-        <w:ind w:firstLine="720"/>
-        <w:jc w:val="both"/>
-        <w:rPr>
-          <w:rFonts w:ascii="Times New Roman" w:hAnsi="Times New Roman" w:eastAsia="Times New Roman" w:cs="Times New Roman"/>
-          <w:sz w:val="20"/>
-          <w:szCs w:val="20"/>
-        </w:rPr>
-      </w:pPr>
-      <w:r>
-        <w:rPr>
-          <w:rFonts w:ascii="Times New Roman" w:hAnsi="Times New Roman" w:eastAsia="Times New Roman" w:cs="Times New Roman"/>
-          <w:sz w:val="20"/>
-          <w:szCs w:val="20"/>
-          <w:rtl w:val="0"/>
-        </w:rPr>
-        <w:t>Recently, many studies have focused on using PhoBERT and other deep learning techniques to detect fake news in Vietnamese. One of the notable studies is that of Cao Nguyen Minh Hieu et al. in the ReINTEL 2020 Competition. They developed a combinatorial model that combines PhoBERT embedding with time metrics and community interactions such as the number of shares, likes, and comments. Their StackNet model achieved an AUC score of 0.9521, topping ReINTEL's rankings.</w:t>
+        <w:jc w:val="both"/>
+        <w:rPr>
+          <w:rFonts w:hint="default" w:ascii="Times New Roman" w:hAnsi="Times New Roman" w:eastAsia="Times New Roman"/>
+          <w:sz w:val="20"/>
+          <w:szCs w:val="20"/>
+          <w:rtl w:val="0"/>
+        </w:rPr>
+      </w:pPr>
+      <w:r>
+        <w:rPr>
+          <w:rFonts w:hint="default" w:ascii="Times New Roman" w:hAnsi="Times New Roman" w:eastAsia="Times New Roman"/>
+          <w:sz w:val="20"/>
+          <w:szCs w:val="20"/>
+          <w:rtl w:val="0"/>
+        </w:rPr>
+        <w:t>Recently, many studies have focused on using PhoBERT and other deep learning techniques to detect fake news in Vietnamese. One of the notable studies is that of Cao Nguyen Minh Hieu et al. [11] in the ReINTEL 2020 Competition. They developed a combinatorial model that combines PhoBERT embedding with time metrics and community interactions such as the number of shares, likes, and comments. Their StackNet model achieved an AUC score of 0.9521, topping ReINTEL's rankings.</w:t>
       </w:r>
     </w:p>
     <w:p>
       <w:pPr>
         <w:spacing w:before="120" w:after="120" w:line="300" w:lineRule="auto"/>
-        <w:ind w:firstLine="720"/>
-        <w:jc w:val="both"/>
-        <w:rPr>
-          <w:rFonts w:ascii="Times New Roman" w:hAnsi="Times New Roman" w:eastAsia="Times New Roman" w:cs="Times New Roman"/>
-          <w:sz w:val="20"/>
-          <w:szCs w:val="20"/>
-        </w:rPr>
-      </w:pPr>
-      <w:r>
-        <w:rPr>
-          <w:rFonts w:ascii="Times New Roman" w:hAnsi="Times New Roman" w:eastAsia="Times New Roman" w:cs="Times New Roman"/>
-          <w:sz w:val="20"/>
-          <w:szCs w:val="20"/>
-          <w:rtl w:val="0"/>
-        </w:rPr>
-        <w:t>Ngoc Dong Pham et al. (2021) proposed a method that combines PhoBERT with TF-IDF to generate word embedding and uses CNN for feature extraction. This method achieved an AUC score of 0.9538. However, the reliance on the ReINTEL dataset may limit the diversity of the results. Cam Van Nguyen Thi et al. (2022) introduced v3MFND, a deep multimedia multi-domain fake news detection model that integrates text, photos, and videos to improve accuracy, but the complexity of the model may affect its ability to real-time applicability. Previously, Khoa Dang Pham et al. (2021) developed the vELECTRA model, using prefabricated features and achieving an AUC score of 0.9575 on the ReINTEL data set. However, reliance on these features can make it difficult to adapt to other situations. Meanwhile, Vo Trung Hung et al. (2023) applied CNN and RNN models to classify news into four different groups, achieving an accuracy rate of 85%. Even so, the size of their dataset may reduce the generalizability of their results.</w:t>
+        <w:jc w:val="both"/>
+        <w:rPr>
+          <w:rFonts w:hint="default" w:ascii="Times New Roman" w:hAnsi="Times New Roman" w:eastAsia="Times New Roman"/>
+          <w:sz w:val="20"/>
+          <w:szCs w:val="20"/>
+          <w:rtl w:val="0"/>
+        </w:rPr>
+      </w:pPr>
+      <w:r>
+        <w:rPr>
+          <w:rFonts w:hint="default" w:ascii="Times New Roman" w:hAnsi="Times New Roman" w:eastAsia="Times New Roman"/>
+          <w:sz w:val="20"/>
+          <w:szCs w:val="20"/>
+          <w:rtl w:val="0"/>
+        </w:rPr>
+        <w:t>Ngoc Dong Pham et al. (2021) [12] proposed a method that combines PhoBERT with TF-IDF (Term Frequency-Inverse Document Frequency) to generate word embedding and uses CNN for feature extraction. This method achieved an AUC score of 0.9538. However, the reliance on the ReINTEL dataset may limit the diversity of the results. Cam Van Nguyen Thi et al. (2022) [13] introduced v3MFND, a deep multimedia multi-domain fake news detection model that integrates text, photos, and videos to improve accuracy, but the complexity of the model may affect its ability to real-time applicability. Khoa Dang Pham et al. (2023) [14] developed the vELECTRA model [15], using prefabricated features and achieving an AUC score of 0.9575 on the ReINTEL data set. However, reliance on these features can make it difficult to adapt to other situations. Meanwhile, Vo Trung Hung et al. (2022) [16] applied CNN and RNN models to classify news into four different groups, achieving an accuracy rate of 85%. Even so, the size of their dataset may reduce the generalizability of their results.</w:t>
       </w:r>
     </w:p>
     <w:p>
       <w:pPr>
         <w:spacing w:before="120" w:after="120" w:line="300" w:lineRule="auto"/>
-        <w:ind w:firstLine="720"/>
-        <w:jc w:val="both"/>
-        <w:rPr>
-          <w:rFonts w:ascii="Calibri" w:hAnsi="Calibri" w:eastAsia="Calibri" w:cs="Calibri"/>
-          <w:sz w:val="20"/>
-          <w:szCs w:val="20"/>
-        </w:rPr>
-      </w:pPr>
-      <w:r>
-        <w:rPr>
-          <w:rFonts w:ascii="Times New Roman" w:hAnsi="Times New Roman" w:eastAsia="Times New Roman" w:cs="Times New Roman"/>
+        <w:jc w:val="both"/>
+        <w:rPr>
+          <w:rFonts w:ascii="Times New Roman" w:hAnsi="Times New Roman" w:eastAsia="Times New Roman" w:cs="Calibri"/>
+          <w:sz w:val="20"/>
+          <w:szCs w:val="20"/>
+          <w:rtl w:val="0"/>
+        </w:rPr>
+      </w:pPr>
+      <w:r>
+        <w:rPr>
+          <w:rFonts w:hint="default" w:ascii="Times New Roman" w:hAnsi="Times New Roman" w:eastAsia="Times New Roman"/>
           <w:sz w:val="20"/>
           <w:szCs w:val="20"/>
           <w:rtl w:val="0"/>
@@ -599,22 +614,21 @@
     <w:p>
       <w:pPr>
         <w:spacing w:before="120" w:after="120" w:line="300" w:lineRule="auto"/>
-        <w:ind w:firstLine="720"/>
-        <w:jc w:val="both"/>
-        <w:rPr>
-          <w:rFonts w:ascii="Times New Roman" w:hAnsi="Times New Roman" w:eastAsia="Times New Roman" w:cs="Times New Roman"/>
-          <w:sz w:val="20"/>
-          <w:szCs w:val="20"/>
-        </w:rPr>
-      </w:pPr>
-      <w:r>
-        <w:rPr>
-          <w:rFonts w:ascii="Times New Roman" w:hAnsi="Times New Roman" w:eastAsia="Times New Roman" w:cs="Times New Roman"/>
-          <w:sz w:val="20"/>
-          <w:szCs w:val="20"/>
-          <w:rtl w:val="0"/>
-        </w:rPr>
-        <w:t>To effectively implement the project on detecting Vietnamese fake news on social media platforms using Transformer models, particularly PhoBERT and other BERT variants, it is essential to have a solid understanding of the following foundational knowledge:</w:t>
+        <w:jc w:val="both"/>
+        <w:rPr>
+          <w:rFonts w:ascii="Times New Roman" w:hAnsi="Times New Roman" w:eastAsia="Times New Roman" w:cs="Times New Roman"/>
+          <w:sz w:val="20"/>
+          <w:szCs w:val="20"/>
+        </w:rPr>
+      </w:pPr>
+      <w:r>
+        <w:rPr>
+          <w:rFonts w:hint="default" w:ascii="Times New Roman" w:hAnsi="Times New Roman" w:eastAsia="Times New Roman"/>
+          <w:sz w:val="20"/>
+          <w:szCs w:val="20"/>
+          <w:rtl w:val="0"/>
+        </w:rPr>
+        <w:t>To effectively implement the project on detecting Vietnamese fake news on social media platforms using Transformer models, particularly PhoBERT and other BERT variants, it is necessary to master the following basic knowledge:</w:t>
       </w:r>
     </w:p>
     <w:p>
@@ -623,67 +637,42 @@
         <w:jc w:val="both"/>
         <w:rPr>
           <w:rFonts w:ascii="Times New Roman" w:hAnsi="Times New Roman" w:eastAsia="Times New Roman" w:cs="Times New Roman"/>
-          <w:sz w:val="20"/>
-          <w:szCs w:val="20"/>
-        </w:rPr>
-      </w:pPr>
-      <w:r>
-        <w:rPr>
-          <w:rFonts w:ascii="Times New Roman" w:hAnsi="Times New Roman" w:eastAsia="Times New Roman" w:cs="Times New Roman"/>
           <w:b/>
           <w:sz w:val="20"/>
           <w:szCs w:val="20"/>
           <w:rtl w:val="0"/>
         </w:rPr>
+      </w:pPr>
+      <w:r>
+        <w:rPr>
+          <w:rFonts w:ascii="Times New Roman" w:hAnsi="Times New Roman" w:eastAsia="Times New Roman" w:cs="Times New Roman"/>
+          <w:b/>
+          <w:sz w:val="20"/>
+          <w:szCs w:val="20"/>
+          <w:rtl w:val="0"/>
+        </w:rPr>
         <w:t>2.2.1 Natural Language Processing (NLP)</w:t>
       </w:r>
-      <w:r>
-        <w:rPr>
-          <w:rFonts w:ascii="Times New Roman" w:hAnsi="Times New Roman" w:eastAsia="Times New Roman" w:cs="Times New Roman"/>
-          <w:sz w:val="20"/>
-          <w:szCs w:val="20"/>
-          <w:rtl w:val="0"/>
-        </w:rPr>
-        <w:br w:type="textWrapping"/>
-      </w:r>
-      <w:r>
-        <w:rPr>
-          <w:rFonts w:ascii="Times New Roman" w:hAnsi="Times New Roman" w:eastAsia="Times New Roman" w:cs="Times New Roman"/>
-          <w:sz w:val="20"/>
-          <w:szCs w:val="20"/>
-          <w:rtl w:val="0"/>
-        </w:rPr>
-        <w:tab/>
-      </w:r>
-      <w:r>
-        <w:rPr>
-          <w:rFonts w:ascii="Times New Roman" w:hAnsi="Times New Roman" w:eastAsia="Times New Roman" w:cs="Times New Roman"/>
-          <w:sz w:val="20"/>
-          <w:szCs w:val="20"/>
-          <w:rtl w:val="0"/>
-        </w:rPr>
-        <w:t>Natural language processing (NLP) is a field in machine learning technology that allows computers to understand, interpret, and interact with human language. NLP plays an important role in helping computers process and analyze text using machine learning and deep learning techniques. The main tasks in NLP include syntax analysis, semantic analysis, named entity recognition, and text classification.</w:t>
-      </w:r>
     </w:p>
     <w:p>
       <w:pPr>
         <w:spacing w:before="120" w:after="120" w:line="300" w:lineRule="auto"/>
-        <w:ind w:firstLine="720"/>
-        <w:jc w:val="both"/>
-        <w:rPr>
-          <w:rFonts w:ascii="Times New Roman" w:hAnsi="Times New Roman" w:eastAsia="Times New Roman" w:cs="Times New Roman"/>
-          <w:sz w:val="20"/>
-          <w:szCs w:val="20"/>
-        </w:rPr>
-      </w:pPr>
-      <w:r>
-        <w:rPr>
-          <w:rFonts w:ascii="Times New Roman" w:hAnsi="Times New Roman" w:eastAsia="Times New Roman" w:cs="Times New Roman"/>
-          <w:sz w:val="20"/>
-          <w:szCs w:val="20"/>
-          <w:rtl w:val="0"/>
-        </w:rPr>
-        <w:t>In the text classification problem, natural language processing (NLP) will extract information from the text, process semantics, and represent the text as features that can be fed into machine learning models. or deep learning for classification. For example, language processing methods such as bag of words, TF-IDF (Term Frequency-Inverse Document Frequency), and word embeddings help convert text into digital form. Then, machine learning models such as Naive Bayes, SVM (Support Vector Machine),... can be trained to classify text into categories such as positive or negative, spam or not spam, real or good news.</w:t>
+        <w:jc w:val="both"/>
+        <w:rPr>
+          <w:rFonts w:hint="default" w:ascii="Times New Roman" w:hAnsi="Times New Roman" w:eastAsia="Times New Roman"/>
+          <w:sz w:val="20"/>
+          <w:szCs w:val="20"/>
+          <w:rtl w:val="0"/>
+        </w:rPr>
+      </w:pPr>
+      <w:r>
+        <w:rPr>
+          <w:rFonts w:hint="default" w:ascii="Times New Roman" w:hAnsi="Times New Roman" w:eastAsia="Times New Roman"/>
+          <w:sz w:val="20"/>
+          <w:szCs w:val="20"/>
+          <w:rtl w:val="0"/>
+        </w:rPr>
+        <w:t>NLP is a branch of machine learning that enables computers to comprehend, analyze, and engage with human language. [1]. NLP plays an important role in helping computers process and analyze text using machine learning and deep learning techniques. The main tasks in NLP include syntax analysis, semantic analysis, named entity recognition, and text classification.</w:t>
       </w:r>
     </w:p>
     <w:p>
@@ -694,9 +683,23 @@
           <w:rFonts w:ascii="Times New Roman" w:hAnsi="Times New Roman" w:eastAsia="Times New Roman" w:cs="Times New Roman"/>
           <w:sz w:val="20"/>
           <w:szCs w:val="20"/>
-        </w:rPr>
-      </w:pPr>
-      <w:r>
+          <w:rtl w:val="0"/>
+        </w:rPr>
+      </w:pPr>
+      <w:r>
+        <w:rPr>
+          <w:rFonts w:hint="default" w:ascii="Times New Roman" w:hAnsi="Times New Roman" w:eastAsia="Times New Roman"/>
+          <w:sz w:val="20"/>
+          <w:szCs w:val="20"/>
+          <w:rtl w:val="0"/>
+        </w:rPr>
+        <w:t>In the task of text classification, NLP is utilized to extract information from the text, analyze its meaning, and convert the text into features that can be inputted into machine learning models or deep learning algorithms for the purpose of classification. For example, language processing techniques, such as bag of words, TF-IDF, and word embeddings, aid in the transformation of text into a digital format. Then, machine learning models such as Naive Bayes, and SVM (Support Vector Machine),... can be trained to classify text into categories such as positive or negative, spam or not spam, and real or fake news.</w:t>
+      </w:r>
+    </w:p>
+    <w:p>
+      <w:pPr>
+        <w:spacing w:before="120" w:after="120" w:line="300" w:lineRule="auto"/>
+        <w:jc w:val="both"/>
         <w:rPr>
           <w:rFonts w:ascii="Times New Roman" w:hAnsi="Times New Roman" w:eastAsia="Times New Roman" w:cs="Times New Roman"/>
           <w:b/>
@@ -704,101 +707,56 @@
           <w:szCs w:val="20"/>
           <w:rtl w:val="0"/>
         </w:rPr>
+      </w:pPr>
+      <w:r>
+        <w:rPr>
+          <w:rFonts w:ascii="Times New Roman" w:hAnsi="Times New Roman" w:eastAsia="Times New Roman" w:cs="Times New Roman"/>
+          <w:b/>
+          <w:sz w:val="20"/>
+          <w:szCs w:val="20"/>
+          <w:rtl w:val="0"/>
+        </w:rPr>
         <w:t>2.2.2 Transformer Model</w:t>
       </w:r>
-      <w:r>
-        <w:rPr>
-          <w:rFonts w:ascii="Times New Roman" w:hAnsi="Times New Roman" w:eastAsia="Times New Roman" w:cs="Times New Roman"/>
-          <w:sz w:val="20"/>
-          <w:szCs w:val="20"/>
-          <w:rtl w:val="0"/>
-        </w:rPr>
-        <w:br w:type="textWrapping"/>
-      </w:r>
-      <w:r>
-        <w:rPr>
-          <w:rFonts w:ascii="Times New Roman" w:hAnsi="Times New Roman" w:eastAsia="Times New Roman" w:cs="Times New Roman"/>
-          <w:sz w:val="20"/>
-          <w:szCs w:val="20"/>
-          <w:rtl w:val="0"/>
-        </w:rPr>
-        <w:tab/>
-      </w:r>
-      <w:r>
-        <w:rPr>
-          <w:rFonts w:ascii="Times New Roman" w:hAnsi="Times New Roman" w:eastAsia="Times New Roman" w:cs="Times New Roman"/>
-          <w:sz w:val="20"/>
-          <w:szCs w:val="20"/>
-          <w:rtl w:val="0"/>
-        </w:rPr>
-        <w:t xml:space="preserve">The Transformer model has truly created a breakthrough in the field of natural language processing, introduced by Vaswani et al. (2017) in the paper </w:t>
-      </w:r>
-      <w:r>
-        <w:rPr>
-          <w:rFonts w:ascii="Times New Roman" w:hAnsi="Times New Roman" w:eastAsia="Times New Roman" w:cs="Times New Roman"/>
-          <w:i/>
-          <w:sz w:val="20"/>
-          <w:szCs w:val="20"/>
-          <w:rtl w:val="0"/>
-        </w:rPr>
-        <w:t xml:space="preserve">"Attention Is All You Need" </w:t>
-      </w:r>
-      <w:r>
-        <w:fldChar w:fldCharType="begin"/>
-      </w:r>
-      <w:r>
-        <w:instrText xml:space="preserve"> HYPERLINK "https://docs.google.com/document/d/15dFGeFkWKYp_Pc0Sl42aJbDvxa7RSuXB/edit#bookmark=id.3rdcrjn" \h </w:instrText>
-      </w:r>
-      <w:r>
-        <w:fldChar w:fldCharType="separate"/>
-      </w:r>
-      <w:r>
-        <w:rPr>
-          <w:rFonts w:ascii="Times New Roman" w:hAnsi="Times New Roman" w:eastAsia="Times New Roman" w:cs="Times New Roman"/>
-          <w:sz w:val="20"/>
-          <w:szCs w:val="20"/>
-          <w:rtl w:val="0"/>
-        </w:rPr>
-        <w:t>[4]</w:t>
-      </w:r>
-      <w:r>
-        <w:rPr>
-          <w:rFonts w:ascii="Times New Roman" w:hAnsi="Times New Roman" w:eastAsia="Times New Roman" w:cs="Times New Roman"/>
-          <w:sz w:val="20"/>
-          <w:szCs w:val="20"/>
-          <w:rtl w:val="0"/>
-        </w:rPr>
-        <w:fldChar w:fldCharType="end"/>
-      </w:r>
-      <w:r>
-        <w:rPr>
-          <w:rFonts w:ascii="Times New Roman" w:hAnsi="Times New Roman" w:eastAsia="Times New Roman" w:cs="Times New Roman"/>
-          <w:sz w:val="20"/>
-          <w:szCs w:val="20"/>
-          <w:rtl w:val="0"/>
-        </w:rPr>
-        <w:t>. Transformer stands out with its self-attention architecture, capable of understanding the relationship between words in a sentence without having to follow the sequential order like previous models, such as RNN or LSTM.</w:t>
-      </w:r>
     </w:p>
     <w:p>
       <w:pPr>
         <w:spacing w:before="120" w:after="120" w:line="300" w:lineRule="auto"/>
-        <w:ind w:firstLine="720"/>
-        <w:jc w:val="both"/>
-        <w:rPr>
-          <w:rFonts w:ascii="Times New Roman" w:hAnsi="Times New Roman" w:eastAsia="Times New Roman" w:cs="Times New Roman"/>
-          <w:sz w:val="20"/>
-          <w:szCs w:val="20"/>
-        </w:rPr>
-      </w:pPr>
-      <w:r>
-        <w:rPr>
-          <w:rFonts w:ascii="Times New Roman" w:hAnsi="Times New Roman" w:eastAsia="Times New Roman" w:cs="Times New Roman"/>
-          <w:sz w:val="20"/>
-          <w:szCs w:val="20"/>
-          <w:rtl w:val="0"/>
-        </w:rPr>
-        <w:t>The Transformer model consists of two main components: the Encoder and the Decoder:</w:t>
+        <w:jc w:val="both"/>
+        <w:rPr>
+          <w:rFonts w:ascii="Times New Roman" w:hAnsi="Times New Roman" w:eastAsia="Times New Roman" w:cs="Times New Roman"/>
+          <w:sz w:val="20"/>
+          <w:szCs w:val="20"/>
+        </w:rPr>
+      </w:pPr>
+      <w:r>
+        <w:rPr>
+          <w:rFonts w:hint="default" w:ascii="Times New Roman" w:hAnsi="Times New Roman" w:eastAsia="Times New Roman"/>
+          <w:sz w:val="20"/>
+          <w:szCs w:val="20"/>
+          <w:rtl w:val="0"/>
+        </w:rPr>
+        <w:t>The Transformer model has truly created a breakthrough in the field of natural language processing, introduced by Vaswani et al. (2017) in the paper "Attention Is All You Need" [4]. Transformer stands out with its self-attention architecture, capable of understanding the relationship between words in a sentence without having to follow the sequential order like previous models, such as RNN or LSTM.</w:t>
+      </w:r>
+    </w:p>
+    <w:p>
+      <w:pPr>
+        <w:spacing w:before="120" w:after="120" w:line="300" w:lineRule="auto"/>
+        <w:jc w:val="both"/>
+        <w:rPr>
+          <w:rFonts w:ascii="Times New Roman" w:hAnsi="Times New Roman" w:eastAsia="Times New Roman" w:cs="Times New Roman"/>
+          <w:sz w:val="20"/>
+          <w:szCs w:val="20"/>
+        </w:rPr>
+      </w:pPr>
+      <w:r>
+        <w:rPr>
+          <w:rFonts w:hint="default" w:ascii="Times New Roman" w:hAnsi="Times New Roman" w:eastAsia="Times New Roman"/>
+          <w:sz w:val="20"/>
+          <w:szCs w:val="20"/>
+          <w:rtl w:val="0"/>
+        </w:rPr>
+        <w:t>The Transformer model is composed of two primary components:</w:t>
       </w:r>
     </w:p>
     <w:p>
@@ -833,7 +791,16 @@
           <w:szCs w:val="20"/>
           <w:rtl w:val="0"/>
         </w:rPr>
-        <w:t xml:space="preserve"> The Encoder takes in a sequence of words and converts them into semantic vectors. Each encoder is made up of several stacked layers, with two key components in each layer: the self-attention mechanism and the feedforward neural network. The self-attention mechanism helps the model focus on the important words in the sequence while filtering out the less relevant ones. After that, the feedforward neural network processes these attention-weighted vectors to generate deeper semantic representations.</w:t>
+        <w:t xml:space="preserve"> </w:t>
+      </w:r>
+      <w:r>
+        <w:rPr>
+          <w:rFonts w:hint="default" w:ascii="Times New Roman" w:hAnsi="Times New Roman" w:eastAsia="Times New Roman"/>
+          <w:sz w:val="20"/>
+          <w:szCs w:val="20"/>
+          <w:rtl w:val="0"/>
+        </w:rPr>
+        <w:t>The Encoder takes in a sequence of words and converts them into semantic vectors. Each encoder is made up of several stacked layers, with two key components in each layer: the self-attention mechanism and the feedforward neural network. The self-attention mechanism helps the model focus on the important words in the sequence while filtering out the less relevant ones. After that, the feedforward neural network processes these attention-weighted vectors to generate deeper semantic representations.</w:t>
       </w:r>
     </w:p>
     <w:p>
@@ -868,23 +835,32 @@
           <w:szCs w:val="20"/>
           <w:rtl w:val="0"/>
         </w:rPr>
-        <w:t xml:space="preserve"> The decoder works similarly to the encoder but has a few additional features. It uses self-attention to focus on the target input it’s processing. Plus, it uses cross-attention to connect with the encoder’s output. This setup allows the decoder to create meaningful representations based on both the original input sequence and the output sequence it has already generated.</w:t>
+        <w:t xml:space="preserve"> </w:t>
+      </w:r>
+      <w:r>
+        <w:rPr>
+          <w:rFonts w:hint="default" w:ascii="Times New Roman" w:hAnsi="Times New Roman" w:eastAsia="Times New Roman"/>
+          <w:sz w:val="20"/>
+          <w:szCs w:val="20"/>
+          <w:rtl w:val="0"/>
+        </w:rPr>
+        <w:t>The decoder works similarly to the encoder but has a few additional features. It uses self-attention to focus on the target input it’s processing. Plus, it uses cross-attention to connect with the encoder’s output. This setup allows the decoder to create meaningful representations based on both the original input sequence and the output sequence it has already generated.</w:t>
       </w:r>
     </w:p>
     <w:p>
       <w:pPr>
         <w:spacing w:before="120" w:after="120" w:line="300" w:lineRule="auto"/>
-        <w:ind w:firstLine="720"/>
-        <w:jc w:val="both"/>
-        <w:rPr>
-          <w:rFonts w:ascii="Times New Roman" w:hAnsi="Times New Roman" w:eastAsia="Times New Roman" w:cs="Times New Roman"/>
-          <w:sz w:val="20"/>
-          <w:szCs w:val="20"/>
-        </w:rPr>
-      </w:pPr>
-      <w:r>
-        <w:rPr>
-          <w:rFonts w:ascii="Times New Roman" w:hAnsi="Times New Roman" w:eastAsia="Times New Roman" w:cs="Times New Roman"/>
+        <w:jc w:val="both"/>
+        <w:rPr>
+          <w:rFonts w:ascii="Times New Roman" w:hAnsi="Times New Roman" w:eastAsia="Times New Roman" w:cs="Times New Roman"/>
+          <w:sz w:val="20"/>
+          <w:szCs w:val="20"/>
+          <w:rtl w:val="0"/>
+        </w:rPr>
+      </w:pPr>
+      <w:r>
+        <w:rPr>
+          <w:rFonts w:hint="default" w:ascii="Times New Roman" w:hAnsi="Times New Roman" w:eastAsia="Times New Roman"/>
           <w:sz w:val="20"/>
           <w:szCs w:val="20"/>
           <w:rtl w:val="0"/>
@@ -917,54 +893,59 @@
     <w:p>
       <w:pPr>
         <w:spacing w:before="120" w:after="120" w:line="300" w:lineRule="auto"/>
-        <w:ind w:firstLine="720"/>
-        <w:jc w:val="both"/>
-        <w:rPr>
-          <w:rFonts w:ascii="Times New Roman" w:hAnsi="Times New Roman" w:eastAsia="Times New Roman" w:cs="Times New Roman"/>
-          <w:sz w:val="20"/>
-          <w:szCs w:val="20"/>
-        </w:rPr>
-      </w:pPr>
-      <w:r>
-        <w:rPr>
-          <w:rFonts w:ascii="Times New Roman" w:hAnsi="Times New Roman" w:eastAsia="Times New Roman" w:cs="Times New Roman"/>
-          <w:sz w:val="20"/>
-          <w:szCs w:val="20"/>
-          <w:rtl w:val="0"/>
-        </w:rPr>
-        <w:t>BERT is a pre-trained language model trained to understand the context of words in both directions (left to right and right to left) within a sentence. It is trained through two main tasks:</w:t>
+        <w:jc w:val="both"/>
+        <w:rPr>
+          <w:rFonts w:hint="default" w:ascii="Times New Roman" w:hAnsi="Times New Roman" w:eastAsia="Times New Roman"/>
+          <w:sz w:val="20"/>
+          <w:szCs w:val="20"/>
+          <w:rtl w:val="0"/>
+        </w:rPr>
+      </w:pPr>
+      <w:r>
+        <w:rPr>
+          <w:rFonts w:hint="default" w:ascii="Times New Roman" w:hAnsi="Times New Roman" w:eastAsia="Times New Roman"/>
+          <w:sz w:val="20"/>
+          <w:szCs w:val="20"/>
+          <w:rtl w:val="0"/>
+        </w:rPr>
+        <w:t>BERT is a pre-trained language model trained to understand the context of words in both directions (left to right and right to left) within a sentence [5]. It is trained through two main tasks:</w:t>
       </w:r>
     </w:p>
     <w:p>
       <w:pPr>
         <w:spacing w:before="120" w:after="120" w:line="300" w:lineRule="auto"/>
-        <w:ind w:firstLine="720"/>
-        <w:jc w:val="both"/>
-        <w:rPr>
-          <w:rFonts w:ascii="Times New Roman" w:hAnsi="Times New Roman" w:eastAsia="Times New Roman" w:cs="Times New Roman"/>
-          <w:sz w:val="20"/>
-          <w:szCs w:val="20"/>
-        </w:rPr>
-      </w:pPr>
-      <w:r>
-        <w:rPr>
-          <w:rFonts w:ascii="Times New Roman" w:hAnsi="Times New Roman" w:eastAsia="Times New Roman" w:cs="Times New Roman"/>
-          <w:sz w:val="20"/>
-          <w:szCs w:val="20"/>
-          <w:rtl w:val="0"/>
-        </w:rPr>
-        <w:t>Masked Language Modeling (MLM): In this task, some words in the sentence are replaced with the [MASK] tokens, and BERT has to guess the hidden words based on the surrounding words.This helps the model learn to understand the semantics of words in sentences without complete information, thereby improving its ability to grasp the meaning of words in many different situations.</w:t>
+        <w:jc w:val="both"/>
+        <w:rPr>
+          <w:rFonts w:hint="default" w:ascii="Times New Roman" w:hAnsi="Times New Roman" w:eastAsia="Times New Roman"/>
+          <w:sz w:val="20"/>
+          <w:szCs w:val="20"/>
+          <w:rtl w:val="0"/>
+        </w:rPr>
+      </w:pPr>
+      <w:r>
+        <w:rPr>
+          <w:rFonts w:hint="default" w:ascii="Times New Roman" w:hAnsi="Times New Roman" w:eastAsia="Times New Roman"/>
+          <w:sz w:val="20"/>
+          <w:szCs w:val="20"/>
+          <w:rtl w:val="0"/>
+        </w:rPr>
+        <w:t>Masked Language Modeling (MLM): In this task, some words in the sentence are replaced with the [MASK] tokens, and BERT has to guess the hidden words based on the surrounding words. This helps the model learn to understand the semantics of words in sentences without complete information, thereby improving its ability to grasp the meaning of words in many different situations.</w:t>
       </w:r>
     </w:p>
     <w:p>
       <w:pPr>
         <w:spacing w:before="120" w:after="120" w:line="300" w:lineRule="auto"/>
-        <w:ind w:firstLine="720"/>
-        <w:jc w:val="both"/>
-      </w:pPr>
-      <w:r>
-        <w:rPr>
-          <w:rFonts w:ascii="Times New Roman" w:hAnsi="Times New Roman" w:eastAsia="Times New Roman" w:cs="Times New Roman"/>
+        <w:jc w:val="both"/>
+        <w:rPr>
+          <w:rFonts w:hint="default" w:ascii="Times New Roman" w:hAnsi="Times New Roman" w:eastAsia="Times New Roman"/>
+          <w:sz w:val="20"/>
+          <w:szCs w:val="20"/>
+          <w:rtl w:val="0"/>
+        </w:rPr>
+      </w:pPr>
+      <w:r>
+        <w:rPr>
+          <w:rFonts w:hint="default" w:ascii="Times New Roman" w:hAnsi="Times New Roman" w:eastAsia="Times New Roman"/>
           <w:sz w:val="20"/>
           <w:szCs w:val="20"/>
           <w:rtl w:val="0"/>
@@ -975,17 +956,17 @@
     <w:p>
       <w:pPr>
         <w:spacing w:before="120" w:after="120" w:line="300" w:lineRule="auto"/>
-        <w:ind w:firstLine="720"/>
-        <w:jc w:val="both"/>
-        <w:rPr>
-          <w:rFonts w:ascii="Times New Roman" w:hAnsi="Times New Roman" w:eastAsia="Times New Roman" w:cs="Times New Roman"/>
-          <w:sz w:val="20"/>
-          <w:szCs w:val="20"/>
-        </w:rPr>
-      </w:pPr>
-      <w:r>
-        <w:rPr>
-          <w:rFonts w:ascii="Times New Roman" w:hAnsi="Times New Roman" w:eastAsia="Times New Roman" w:cs="Times New Roman"/>
+        <w:jc w:val="both"/>
+        <w:rPr>
+          <w:rFonts w:ascii="Times New Roman" w:hAnsi="Times New Roman" w:eastAsia="Times New Roman" w:cs="Times New Roman"/>
+          <w:sz w:val="20"/>
+          <w:szCs w:val="20"/>
+          <w:rtl w:val="0"/>
+        </w:rPr>
+      </w:pPr>
+      <w:r>
+        <w:rPr>
+          <w:rFonts w:hint="default" w:ascii="Times New Roman" w:hAnsi="Times New Roman" w:eastAsia="Times New Roman"/>
           <w:sz w:val="20"/>
           <w:szCs w:val="20"/>
           <w:rtl w:val="0"/>
@@ -1018,22 +999,21 @@
     <w:p>
       <w:pPr>
         <w:spacing w:before="120" w:after="120" w:line="300" w:lineRule="auto"/>
-        <w:ind w:firstLine="720"/>
-        <w:jc w:val="both"/>
-        <w:rPr>
-          <w:rFonts w:ascii="Times New Roman" w:hAnsi="Times New Roman" w:eastAsia="Times New Roman" w:cs="Times New Roman"/>
-          <w:sz w:val="20"/>
-          <w:szCs w:val="20"/>
-        </w:rPr>
-      </w:pPr>
-      <w:r>
-        <w:rPr>
-          <w:rFonts w:ascii="Times New Roman" w:hAnsi="Times New Roman" w:eastAsia="Times New Roman" w:cs="Times New Roman"/>
-          <w:sz w:val="20"/>
-          <w:szCs w:val="20"/>
-          <w:rtl w:val="0"/>
-        </w:rPr>
-        <w:t>RoBERTa is an improved version of BERT, designed to improve model performance by changing some methods such as skipping the Next Sentence Prediction (NSP) task. Instead, RoBERTa focuses on the task of Latent Language Modeling (MLM) and uses a much larger dataset than BERT for training. As a result, RoBERTa has good performance in NLP tasks such as text classification and question answering, because of improvements in both data and training.</w:t>
+        <w:jc w:val="both"/>
+        <w:rPr>
+          <w:rFonts w:ascii="Times New Roman" w:hAnsi="Times New Roman" w:eastAsia="Times New Roman" w:cs="Times New Roman"/>
+          <w:sz w:val="20"/>
+          <w:szCs w:val="20"/>
+        </w:rPr>
+      </w:pPr>
+      <w:r>
+        <w:rPr>
+          <w:rFonts w:hint="default" w:ascii="Times New Roman" w:hAnsi="Times New Roman" w:eastAsia="Times New Roman"/>
+          <w:sz w:val="20"/>
+          <w:szCs w:val="20"/>
+          <w:rtl w:val="0"/>
+        </w:rPr>
+        <w:t>RoBERTa is an improved version of BERT, designed to improve model performance by changing some methods such as skipping the Next Sentence Prediction (NSP) task. Instead, RoBERTa focuses on the task of Latent Language Modeling (MLM) and uses a much larger dataset than BERT for training [6]. As a result, RoBERTa has good performance in NLP tasks such as text classification and question answering, because of improvements in both data and training.</w:t>
       </w:r>
     </w:p>
     <w:p>
@@ -1061,59 +1041,59 @@
     <w:p>
       <w:pPr>
         <w:spacing w:before="120" w:after="120" w:line="300" w:lineRule="auto"/>
-        <w:ind w:firstLine="720"/>
-        <w:jc w:val="both"/>
-        <w:rPr>
-          <w:rFonts w:ascii="Times New Roman" w:hAnsi="Times New Roman" w:eastAsia="Times New Roman" w:cs="Times New Roman"/>
-          <w:sz w:val="20"/>
-          <w:szCs w:val="20"/>
-        </w:rPr>
-      </w:pPr>
-      <w:r>
-        <w:rPr>
-          <w:rFonts w:ascii="Times New Roman" w:hAnsi="Times New Roman" w:eastAsia="Times New Roman" w:cs="Times New Roman"/>
-          <w:sz w:val="20"/>
-          <w:szCs w:val="20"/>
-          <w:rtl w:val="0"/>
-        </w:rPr>
-        <w:t>PhoBERT is a special variant of BERT specifically trained on Vietnamese text data, helping the model better understand and capture the characteristics of Vietnamese. PhoBERT also builds on RoBERTa's improvements (removing the Next Sentence Prediction (NSP) task and focusing only on Masked Language Modeling (MLM)).</w:t>
+        <w:jc w:val="both"/>
+        <w:rPr>
+          <w:rFonts w:hint="default" w:ascii="Times New Roman" w:hAnsi="Times New Roman" w:eastAsia="Times New Roman"/>
+          <w:sz w:val="20"/>
+          <w:szCs w:val="20"/>
+          <w:rtl w:val="0"/>
+        </w:rPr>
+      </w:pPr>
+      <w:r>
+        <w:rPr>
+          <w:rFonts w:hint="default" w:ascii="Times New Roman" w:hAnsi="Times New Roman" w:eastAsia="Times New Roman"/>
+          <w:sz w:val="20"/>
+          <w:szCs w:val="20"/>
+          <w:rtl w:val="0"/>
+        </w:rPr>
+        <w:t>PhoBERT is a special variant of BERT specifically trained on Vietnamese text data [3], helping the model better understand and capture the characteristics of Vietnamese. PhoBERT also builds on RoBERTa's improvements (removing the Next Sentence Prediction (NSP) task and focusing only on Masked Language Modeling (MLM)).</w:t>
       </w:r>
     </w:p>
     <w:p>
       <w:pPr>
         <w:spacing w:before="120" w:after="120" w:line="300" w:lineRule="auto"/>
-        <w:ind w:firstLine="720"/>
-        <w:jc w:val="both"/>
-        <w:rPr>
-          <w:rFonts w:ascii="Times New Roman" w:hAnsi="Times New Roman" w:eastAsia="Times New Roman" w:cs="Times New Roman"/>
-          <w:sz w:val="20"/>
-          <w:szCs w:val="20"/>
-        </w:rPr>
-      </w:pPr>
-      <w:r>
-        <w:rPr>
-          <w:rFonts w:ascii="Times New Roman" w:hAnsi="Times New Roman" w:eastAsia="Times New Roman" w:cs="Times New Roman"/>
-          <w:sz w:val="20"/>
-          <w:szCs w:val="20"/>
-          <w:rtl w:val="0"/>
-        </w:rPr>
-        <w:t>PhoBERT was trained on about 20GB of data, including about 1GB from Vietnamese Wikipedia and 19GB from Vietnamese news. In particular, before feeding data into the BPE encoder, PhoBERT used RDRSegmenter from VnCoreNLP to separate words, helping to improve the accuracy of language processing.</w:t>
+        <w:jc w:val="both"/>
+        <w:rPr>
+          <w:rFonts w:hint="default" w:ascii="Times New Roman" w:hAnsi="Times New Roman" w:eastAsia="Times New Roman"/>
+          <w:sz w:val="20"/>
+          <w:szCs w:val="20"/>
+          <w:rtl w:val="0"/>
+        </w:rPr>
+      </w:pPr>
+      <w:r>
+        <w:rPr>
+          <w:rFonts w:hint="default" w:ascii="Times New Roman" w:hAnsi="Times New Roman" w:eastAsia="Times New Roman"/>
+          <w:sz w:val="20"/>
+          <w:szCs w:val="20"/>
+          <w:rtl w:val="0"/>
+        </w:rPr>
+        <w:t>PhoBERT is trained on a diverse dataset of about 20 GB. This includes about 1 GB extracted from Vietnamese Wikipedia and the majority, about 19 GB, from Vietnamese news articles. In particular, before feeding data into the BPE encoder, PhoBERT used RDRSegmenter from VnCoreNLP to separate words, helping to improve the accuracy of language processing.</w:t>
       </w:r>
     </w:p>
     <w:p>
       <w:pPr>
         <w:spacing w:before="120" w:after="120" w:line="300" w:lineRule="auto"/>
-        <w:ind w:firstLine="720"/>
-        <w:jc w:val="both"/>
-        <w:rPr>
-          <w:rFonts w:ascii="Times New Roman" w:hAnsi="Times New Roman" w:eastAsia="Times New Roman" w:cs="Times New Roman"/>
-          <w:sz w:val="20"/>
-          <w:szCs w:val="20"/>
-        </w:rPr>
-      </w:pPr>
-      <w:r>
-        <w:rPr>
-          <w:rFonts w:ascii="Times New Roman" w:hAnsi="Times New Roman" w:eastAsia="Times New Roman" w:cs="Times New Roman"/>
+        <w:jc w:val="both"/>
+        <w:rPr>
+          <w:rFonts w:ascii="Times New Roman" w:hAnsi="Times New Roman" w:eastAsia="Times New Roman" w:cs="Times New Roman"/>
+          <w:sz w:val="20"/>
+          <w:szCs w:val="20"/>
+          <w:rtl w:val="0"/>
+        </w:rPr>
+      </w:pPr>
+      <w:r>
+        <w:rPr>
+          <w:rFonts w:hint="default" w:ascii="Times New Roman" w:hAnsi="Times New Roman" w:eastAsia="Times New Roman"/>
           <w:sz w:val="20"/>
           <w:szCs w:val="20"/>
           <w:rtl w:val="0"/>
@@ -1146,38 +1126,37 @@
     <w:p>
       <w:pPr>
         <w:spacing w:before="120" w:after="120" w:line="300" w:lineRule="auto"/>
-        <w:ind w:firstLine="720"/>
-        <w:jc w:val="both"/>
-        <w:rPr>
-          <w:rFonts w:ascii="Times New Roman" w:hAnsi="Times New Roman" w:eastAsia="Times New Roman" w:cs="Times New Roman"/>
-          <w:sz w:val="20"/>
-          <w:szCs w:val="20"/>
-        </w:rPr>
-      </w:pPr>
-      <w:r>
-        <w:rPr>
-          <w:rFonts w:ascii="Times New Roman" w:hAnsi="Times New Roman" w:eastAsia="Times New Roman" w:cs="Times New Roman"/>
-          <w:sz w:val="20"/>
-          <w:szCs w:val="20"/>
-          <w:rtl w:val="0"/>
-        </w:rPr>
-        <w:t>TF-IDF (Term Inverse Frequency) is a popular technique in Natural Language Processing (NLP) and text mining. It helps evaluate the importance of a word in a document, based on both the frequency of that word in the document and the frequency of the word in the entire set of documents. In other words, TF-IDF allows us to determine which words are more prominent in a document compared to other documents in the same set.</w:t>
+        <w:jc w:val="both"/>
+        <w:rPr>
+          <w:rFonts w:hint="default" w:ascii="Times New Roman" w:hAnsi="Times New Roman" w:eastAsia="Times New Roman"/>
+          <w:sz w:val="20"/>
+          <w:szCs w:val="20"/>
+          <w:rtl w:val="0"/>
+        </w:rPr>
+      </w:pPr>
+      <w:r>
+        <w:rPr>
+          <w:rFonts w:hint="default" w:ascii="Times New Roman" w:hAnsi="Times New Roman" w:eastAsia="Times New Roman"/>
+          <w:sz w:val="20"/>
+          <w:szCs w:val="20"/>
+          <w:rtl w:val="0"/>
+        </w:rPr>
+        <w:t>TF-IDF is a widely used method in Natural Language Processing (NLP) and text mining [17], [18]. It helps assess how significant a word is within a document, based on both the frequency of that word in the document and the frequency of the word in the entire set of documents. In other words, TF-IDF allows us to determine which words are more prominent in a document compared to other documents in the same set.</w:t>
       </w:r>
     </w:p>
     <w:p>
       <w:pPr>
         <w:spacing w:before="120" w:after="120" w:line="300" w:lineRule="auto"/>
-        <w:ind w:firstLine="720"/>
-        <w:jc w:val="both"/>
-        <w:rPr>
-          <w:rFonts w:ascii="Times New Roman" w:hAnsi="Times New Roman" w:eastAsia="Times New Roman" w:cs="Times New Roman"/>
-          <w:sz w:val="20"/>
-          <w:szCs w:val="20"/>
-        </w:rPr>
-      </w:pPr>
-      <w:r>
-        <w:rPr>
-          <w:rFonts w:ascii="Times New Roman" w:hAnsi="Times New Roman" w:eastAsia="Times New Roman" w:cs="Times New Roman"/>
+        <w:jc w:val="both"/>
+        <w:rPr>
+          <w:rFonts w:ascii="Times New Roman" w:hAnsi="Times New Roman" w:eastAsia="Times New Roman" w:cs="Times New Roman"/>
+          <w:sz w:val="20"/>
+          <w:szCs w:val="20"/>
+        </w:rPr>
+      </w:pPr>
+      <w:r>
+        <w:rPr>
+          <w:rFonts w:hint="default" w:ascii="Times New Roman" w:hAnsi="Times New Roman" w:eastAsia="Times New Roman"/>
           <w:sz w:val="20"/>
           <w:szCs w:val="20"/>
           <w:rtl w:val="0"/>
@@ -1327,7 +1306,16 @@
           <w:szCs w:val="20"/>
           <w:rtl w:val="0"/>
         </w:rPr>
-        <w:t xml:space="preserve"> In the first stage, our team collected data from Facebook posts, including both mainstream news sites and sites that frequently post false information on topics such as current affairs, lifestyle, and politics. We collect details like author, post content, post link, and also comments. This stage is very important because the collected data set will greatly affect the results of the research.</w:t>
+        <w:t xml:space="preserve"> </w:t>
+      </w:r>
+      <w:r>
+        <w:rPr>
+          <w:rFonts w:hint="default" w:ascii="Times New Roman" w:hAnsi="Times New Roman" w:eastAsia="Times New Roman"/>
+          <w:sz w:val="20"/>
+          <w:szCs w:val="20"/>
+          <w:rtl w:val="0"/>
+        </w:rPr>
+        <w:t>In the first stage, our team collected data from Facebook posts, including both mainstream news sites and sites that frequently post false information on topics such as current affairs, lifestyle, and politics. We collect details like author, post content, post link, and also comments. This stage is very important because the collected data set will greatly affect the results of the research.</w:t>
       </w:r>
     </w:p>
     <w:p>
@@ -1357,7 +1345,7 @@
       </w:r>
       <w:r>
         <w:rPr>
-          <w:rFonts w:ascii="Times New Roman" w:hAnsi="Times New Roman" w:eastAsia="Times New Roman" w:cs="Times New Roman"/>
+          <w:rFonts w:hint="default" w:ascii="Times New Roman" w:hAnsi="Times New Roman" w:eastAsia="Times New Roman"/>
           <w:sz w:val="20"/>
           <w:szCs w:val="20"/>
           <w:rtl w:val="0"/>
@@ -1397,7 +1385,16 @@
           <w:szCs w:val="20"/>
           <w:rtl w:val="0"/>
         </w:rPr>
-        <w:t xml:space="preserve"> In this stage, we use the processed data to train the Transformer models: BERT, RoBERTa, and PhoBERT. We apply different training techniques to each model to optimize performance, including hyperparameter tuning, using techniques such as cross-validation. After training, we compare the results of the three models to evaluate their effectiveness in detecting fake news.</w:t>
+        <w:t xml:space="preserve"> </w:t>
+      </w:r>
+      <w:r>
+        <w:rPr>
+          <w:rFonts w:hint="default" w:ascii="Times New Roman" w:hAnsi="Times New Roman" w:eastAsia="Times New Roman"/>
+          <w:sz w:val="20"/>
+          <w:szCs w:val="20"/>
+          <w:rtl w:val="0"/>
+        </w:rPr>
+        <w:t>In this stage, we use the processed data to train the Transformer models: BERT, RoBERTa, and PhoBERT. We apply different training techniques to each model to optimize performance, including hyperparameter tuning, using techniques such as cross-validation. After training, we compare the results of the three models to evaluate their effectiveness in detecting fake news.</w:t>
       </w:r>
     </w:p>
     <w:p>
@@ -1432,7 +1429,16 @@
           <w:szCs w:val="20"/>
           <w:rtl w:val="0"/>
         </w:rPr>
-        <w:t xml:space="preserve"> The final stage involves evaluating the performance of the trained model. We use a separate test dataset to evaluate the model's accuracy, class precision, recall, and F1 score. Based on the evaluation results, we can further refine the model or adjust preprocessing techniques to enhance performance.</w:t>
+        <w:t xml:space="preserve"> </w:t>
+      </w:r>
+      <w:r>
+        <w:rPr>
+          <w:rFonts w:hint="default" w:ascii="Times New Roman" w:hAnsi="Times New Roman" w:eastAsia="Times New Roman"/>
+          <w:sz w:val="20"/>
+          <w:szCs w:val="20"/>
+          <w:rtl w:val="0"/>
+        </w:rPr>
+        <w:t>The final stage involves evaluating the performance of the trained model. We evaluate the model's accuracy, precision, recall, and F1 score using a distinct test dataset. Based on the evaluation results, we can further refine the model or adjust preprocessing techniques to enhance performance.</w:t>
       </w:r>
     </w:p>
     <w:p>
@@ -1442,7 +1448,7 @@
           <w:tab w:val="left" w:pos="420"/>
         </w:tabs>
         <w:spacing w:line="300" w:lineRule="auto"/>
-        <w:jc w:val="both"/>
+        <w:jc w:val="center"/>
         <w:rPr>
           <w:rFonts w:ascii="Times New Roman" w:hAnsi="Times New Roman" w:eastAsia="Times New Roman" w:cs="Times New Roman"/>
           <w:sz w:val="20"/>
@@ -1539,17 +1545,17 @@
     <w:p>
       <w:pPr>
         <w:spacing w:before="120" w:after="120" w:line="300" w:lineRule="auto"/>
-        <w:ind w:firstLine="720"/>
-        <w:jc w:val="both"/>
-        <w:rPr>
-          <w:rFonts w:ascii="Times New Roman" w:hAnsi="Times New Roman" w:eastAsia="Times New Roman" w:cs="Times New Roman"/>
-          <w:sz w:val="20"/>
-          <w:szCs w:val="20"/>
-        </w:rPr>
-      </w:pPr>
-      <w:r>
-        <w:rPr>
-          <w:rFonts w:ascii="Times New Roman" w:hAnsi="Times New Roman" w:eastAsia="Times New Roman" w:cs="Times New Roman"/>
+        <w:jc w:val="both"/>
+        <w:rPr>
+          <w:rFonts w:hint="default" w:ascii="Times New Roman" w:hAnsi="Times New Roman" w:eastAsia="Times New Roman"/>
+          <w:sz w:val="20"/>
+          <w:szCs w:val="20"/>
+          <w:rtl w:val="0"/>
+        </w:rPr>
+      </w:pPr>
+      <w:r>
+        <w:rPr>
+          <w:rFonts w:hint="default" w:ascii="Times New Roman" w:hAnsi="Times New Roman" w:eastAsia="Times New Roman"/>
           <w:sz w:val="20"/>
           <w:szCs w:val="20"/>
           <w:rtl w:val="0"/>
@@ -1559,19 +1565,18 @@
     </w:p>
     <w:p>
       <w:pPr>
-        <w:widowControl/>
         <w:spacing w:before="120" w:after="120" w:line="300" w:lineRule="auto"/>
-        <w:ind w:firstLine="720"/>
-        <w:jc w:val="both"/>
-        <w:rPr>
-          <w:rFonts w:ascii="Times New Roman" w:hAnsi="Times New Roman" w:eastAsia="Times New Roman" w:cs="Times New Roman"/>
-          <w:sz w:val="20"/>
-          <w:szCs w:val="20"/>
-        </w:rPr>
-      </w:pPr>
-      <w:r>
-        <w:rPr>
-          <w:rFonts w:ascii="Times New Roman" w:hAnsi="Times New Roman" w:eastAsia="Times New Roman" w:cs="Times New Roman"/>
+        <w:jc w:val="both"/>
+        <w:rPr>
+          <w:rFonts w:hint="default" w:ascii="Times New Roman" w:hAnsi="Times New Roman" w:eastAsia="Times New Roman"/>
+          <w:sz w:val="20"/>
+          <w:szCs w:val="20"/>
+          <w:rtl w:val="0"/>
+        </w:rPr>
+      </w:pPr>
+      <w:r>
+        <w:rPr>
+          <w:rFonts w:hint="default" w:ascii="Times New Roman" w:hAnsi="Times New Roman" w:eastAsia="Times New Roman"/>
           <w:sz w:val="20"/>
           <w:szCs w:val="20"/>
           <w:rtl w:val="0"/>
@@ -1581,123 +1586,107 @@
     </w:p>
     <w:p>
       <w:pPr>
-        <w:widowControl/>
         <w:spacing w:before="120" w:after="120" w:line="300" w:lineRule="auto"/>
-        <w:ind w:firstLine="720"/>
-        <w:jc w:val="both"/>
-        <w:rPr>
-          <w:rFonts w:ascii="Times New Roman" w:hAnsi="Times New Roman" w:eastAsia="Times New Roman" w:cs="Times New Roman"/>
-          <w:b/>
-          <w:sz w:val="20"/>
-          <w:szCs w:val="20"/>
-        </w:rPr>
-      </w:pPr>
-      <w:r>
-        <w:rPr>
-          <w:rFonts w:ascii="Times New Roman" w:hAnsi="Times New Roman" w:eastAsia="Times New Roman" w:cs="Times New Roman"/>
-          <w:sz w:val="20"/>
-          <w:szCs w:val="20"/>
-          <w:rtl w:val="0"/>
-        </w:rPr>
-        <w:t xml:space="preserve">After selecting the necessary data sources, we used Selenium to automatically collect data, simulate user actions such as navigating the website, and extract data. Finally, we collected two datasets: one for authentic news and one for fake news, as shown in </w:t>
-      </w:r>
-      <w:r>
-        <w:fldChar w:fldCharType="begin"/>
-      </w:r>
-      <w:r>
-        <w:instrText xml:space="preserve"> HYPERLINK \l "kix.nzynlsu2kqy" \h </w:instrText>
-      </w:r>
-      <w:r>
-        <w:fldChar w:fldCharType="separate"/>
-      </w:r>
-      <w:r>
-        <w:rPr>
-          <w:rFonts w:ascii="Times New Roman" w:hAnsi="Times New Roman" w:eastAsia="Times New Roman" w:cs="Times New Roman"/>
-          <w:b/>
-          <w:sz w:val="20"/>
-          <w:szCs w:val="20"/>
-          <w:rtl w:val="0"/>
-        </w:rPr>
-        <w:t>Figure 2</w:t>
-      </w:r>
-      <w:r>
-        <w:rPr>
-          <w:rFonts w:ascii="Times New Roman" w:hAnsi="Times New Roman" w:eastAsia="Times New Roman" w:cs="Times New Roman"/>
-          <w:b/>
-          <w:sz w:val="20"/>
-          <w:szCs w:val="20"/>
-          <w:rtl w:val="0"/>
-        </w:rPr>
-        <w:fldChar w:fldCharType="end"/>
-      </w:r>
-      <w:r>
-        <w:rPr>
-          <w:rFonts w:ascii="Times New Roman" w:hAnsi="Times New Roman" w:eastAsia="Times New Roman" w:cs="Times New Roman"/>
-          <w:b/>
-          <w:sz w:val="20"/>
-          <w:szCs w:val="20"/>
-          <w:rtl w:val="0"/>
-        </w:rPr>
-        <w:t>.</w:t>
+        <w:jc w:val="both"/>
+        <w:rPr>
+          <w:rFonts w:hint="default" w:ascii="Times New Roman" w:hAnsi="Times New Roman" w:eastAsia="Times New Roman"/>
+          <w:sz w:val="20"/>
+          <w:szCs w:val="20"/>
+          <w:rtl w:val="0"/>
+        </w:rPr>
+      </w:pPr>
+      <w:r>
+        <w:rPr>
+          <w:rFonts w:hint="default" w:ascii="Times New Roman" w:hAnsi="Times New Roman" w:eastAsia="Times New Roman"/>
+          <w:sz w:val="20"/>
+          <w:szCs w:val="20"/>
+          <w:rtl w:val="0"/>
+        </w:rPr>
+        <w:t>After selecting the necessary data sources, we used Selenium to automatically collect data, simulate user actions such as navigating the website, and extract data. Finally, we collected two datasets: one for authentic news and one for fake news, as illustrated in Fig. 2.</w:t>
       </w:r>
     </w:p>
     <w:p>
       <w:pPr>
         <w:spacing w:before="120" w:after="120" w:line="300" w:lineRule="auto"/>
-        <w:ind w:firstLine="720"/>
-        <w:jc w:val="both"/>
-        <w:rPr>
-          <w:rFonts w:ascii="Times New Roman" w:hAnsi="Times New Roman" w:eastAsia="Times New Roman" w:cs="Times New Roman"/>
-          <w:sz w:val="20"/>
-          <w:szCs w:val="20"/>
-        </w:rPr>
-      </w:pPr>
-      <w:r>
-        <w:rPr>
-          <w:rFonts w:ascii="Times New Roman" w:hAnsi="Times New Roman" w:eastAsia="Times New Roman" w:cs="Times New Roman"/>
-          <w:sz w:val="20"/>
-          <w:szCs w:val="20"/>
-          <w:rtl w:val="0"/>
-        </w:rPr>
-        <w:t xml:space="preserve">However, the data collection process faced several challenges, including limited collection time and difficulties in finding fake news sources due to some articles being removed after being reported. As a result, there is a discrepancy in the number of authentic and fake news items in our data, as illustrated in </w:t>
-      </w:r>
-      <w:r>
-        <w:fldChar w:fldCharType="begin"/>
-      </w:r>
-      <w:r>
-        <w:instrText xml:space="preserve"> HYPERLINK \l "kix.rlizecwnl7nt" \h </w:instrText>
-      </w:r>
-      <w:r>
-        <w:fldChar w:fldCharType="separate"/>
-      </w:r>
-      <w:r>
-        <w:rPr>
-          <w:rFonts w:ascii="Times New Roman" w:hAnsi="Times New Roman" w:eastAsia="Times New Roman" w:cs="Times New Roman"/>
-          <w:b/>
-          <w:sz w:val="20"/>
-          <w:szCs w:val="20"/>
-          <w:rtl w:val="0"/>
-        </w:rPr>
-        <w:t>Figure 4</w:t>
-      </w:r>
-      <w:r>
-        <w:rPr>
-          <w:rFonts w:ascii="Times New Roman" w:hAnsi="Times New Roman" w:eastAsia="Times New Roman" w:cs="Times New Roman"/>
-          <w:b/>
-          <w:sz w:val="20"/>
-          <w:szCs w:val="20"/>
-          <w:rtl w:val="0"/>
-        </w:rPr>
-        <w:fldChar w:fldCharType="end"/>
-      </w:r>
-      <w:r>
-        <w:rPr>
-          <w:rFonts w:ascii="Times New Roman" w:hAnsi="Times New Roman" w:eastAsia="Times New Roman" w:cs="Times New Roman"/>
-          <w:sz w:val="20"/>
-          <w:szCs w:val="20"/>
-          <w:rtl w:val="0"/>
-        </w:rPr>
-        <w:t>.</w:t>
+        <w:jc w:val="both"/>
+        <w:rPr>
+          <w:rFonts w:hint="default" w:ascii="Times New Roman" w:hAnsi="Times New Roman" w:eastAsia="Times New Roman"/>
+          <w:sz w:val="20"/>
+          <w:szCs w:val="20"/>
+          <w:rtl w:val="0"/>
+        </w:rPr>
+      </w:pPr>
+      <w:r>
+        <w:rPr>
+          <w:rFonts w:hint="default" w:ascii="Times New Roman" w:hAnsi="Times New Roman" w:eastAsia="Times New Roman"/>
+          <w:sz w:val="20"/>
+          <w:szCs w:val="20"/>
+          <w:rtl w:val="0"/>
+        </w:rPr>
+        <w:t>However, the data collection process faced several challenges, including limited collection time and difficulties in finding fake news sources due to some articles being removed after being reported. As a result, there is a discrepancy in the number of real and fake news items in our data.Because datasets on Vietnamese news and posts on social networks are limited and existing information may no longer be relevant to the current context. So we decided to collect our own data for research and hope to contribute to data resources to support future research.</w:t>
+      </w:r>
+    </w:p>
+    <w:p>
+      <w:pPr>
+        <w:spacing w:before="120" w:after="120" w:line="300" w:lineRule="auto"/>
+        <w:jc w:val="both"/>
+        <w:rPr>
+          <w:rFonts w:hint="default" w:ascii="Times New Roman" w:hAnsi="Times New Roman" w:eastAsia="Times New Roman"/>
+          <w:sz w:val="20"/>
+          <w:szCs w:val="20"/>
+          <w:rtl w:val="0"/>
+        </w:rPr>
+      </w:pPr>
+      <w:r>
+        <w:rPr>
+          <w:rFonts w:hint="default" w:ascii="Times New Roman" w:hAnsi="Times New Roman" w:eastAsia="Times New Roman"/>
+          <w:sz w:val="20"/>
+          <w:szCs w:val="20"/>
+          <w:rtl w:val="0"/>
+        </w:rPr>
+        <w:t xml:space="preserve">We manually selected the posts. For real news, we identified official Vietnamese news pages on Facebook, including major media channels, government announcement pages, and other reputable sources. These are reliable sources for gathering authentic news. To collect fake news, we turned to tabloid pages and Facebook groups that regularly post sensationalist news and propagate false information about politics and society. </w:t>
+      </w:r>
+    </w:p>
+    <w:p>
+      <w:pPr>
+        <w:spacing w:before="120" w:after="120" w:line="300" w:lineRule="auto"/>
+        <w:jc w:val="both"/>
+        <w:rPr>
+          <w:rFonts w:hint="default" w:ascii="Times New Roman" w:hAnsi="Times New Roman" w:eastAsia="Times New Roman"/>
+          <w:sz w:val="20"/>
+          <w:szCs w:val="20"/>
+          <w:rtl w:val="0"/>
+        </w:rPr>
+      </w:pPr>
+      <w:r>
+        <w:rPr>
+          <w:rFonts w:hint="default" w:ascii="Times New Roman" w:hAnsi="Times New Roman" w:eastAsia="Times New Roman"/>
+          <w:sz w:val="20"/>
+          <w:szCs w:val="20"/>
+          <w:rtl w:val="0"/>
+        </w:rPr>
+        <w:t>After selecting the necessary data sources, we used Selenium to automatically collect data, simulate user actions such as navigating the website, and extract data. Finally, we collected two datasets: one for authentic news and one for fake news, as illustrated in Fig. 2.</w:t>
+      </w:r>
+    </w:p>
+    <w:p>
+      <w:pPr>
+        <w:spacing w:before="120" w:after="120" w:line="300" w:lineRule="auto"/>
+        <w:jc w:val="both"/>
+        <w:rPr>
+          <w:rFonts w:ascii="Times New Roman" w:hAnsi="Times New Roman" w:eastAsia="Times New Roman" w:cs="Times New Roman"/>
+          <w:sz w:val="20"/>
+          <w:szCs w:val="20"/>
+          <w:rtl w:val="0"/>
+        </w:rPr>
+      </w:pPr>
+      <w:r>
+        <w:rPr>
+          <w:rFonts w:hint="default" w:ascii="Times New Roman" w:hAnsi="Times New Roman" w:eastAsia="Times New Roman"/>
+          <w:sz w:val="20"/>
+          <w:szCs w:val="20"/>
+          <w:rtl w:val="0"/>
+        </w:rPr>
+        <w:t>However, the data collection process faced several challenges, including limited collection time and difficulties in finding fake news sources due to some articles being removed after being reported. As a result, there is a discrepancy in the number of real and fake news items in our data.</w:t>
       </w:r>
     </w:p>
     <w:p>
@@ -1805,60 +1794,21 @@
     <w:p>
       <w:pPr>
         <w:spacing w:before="120" w:after="120" w:line="300" w:lineRule="auto"/>
-        <w:ind w:firstLine="720"/>
-        <w:jc w:val="both"/>
-        <w:rPr>
-          <w:rFonts w:ascii="Times New Roman" w:hAnsi="Times New Roman" w:eastAsia="Times New Roman" w:cs="Times New Roman"/>
-          <w:sz w:val="20"/>
-          <w:szCs w:val="20"/>
-        </w:rPr>
-      </w:pPr>
-      <w:r>
-        <w:rPr>
-          <w:rFonts w:ascii="Times New Roman" w:hAnsi="Times New Roman" w:eastAsia="Times New Roman" w:cs="Times New Roman"/>
-          <w:sz w:val="20"/>
-          <w:szCs w:val="20"/>
-          <w:rtl w:val="0"/>
-        </w:rPr>
-        <w:t xml:space="preserve">We performed data cleaning through the following steps: removing empty, invalid, or duplicate entries, converting all text to lowercase, and eliminating special characters and URLs. Then we select the data fields that will be used and the remaining data will be shown as shown in </w:t>
-      </w:r>
-      <w:r>
-        <w:fldChar w:fldCharType="begin"/>
-      </w:r>
-      <w:r>
-        <w:instrText xml:space="preserve"> HYPERLINK \l "kix.gczxiktnzfry" \h </w:instrText>
-      </w:r>
-      <w:r>
-        <w:fldChar w:fldCharType="separate"/>
-      </w:r>
-      <w:r>
-        <w:rPr>
-          <w:rFonts w:ascii="Times New Roman" w:hAnsi="Times New Roman" w:eastAsia="Times New Roman" w:cs="Times New Roman"/>
-          <w:b/>
-          <w:sz w:val="20"/>
-          <w:szCs w:val="20"/>
-          <w:rtl w:val="0"/>
-        </w:rPr>
-        <w:t>Figure 3</w:t>
-      </w:r>
-      <w:r>
-        <w:rPr>
-          <w:rFonts w:ascii="Times New Roman" w:hAnsi="Times New Roman" w:eastAsia="Times New Roman" w:cs="Times New Roman"/>
-          <w:b/>
-          <w:sz w:val="20"/>
-          <w:szCs w:val="20"/>
-          <w:rtl w:val="0"/>
-        </w:rPr>
-        <w:fldChar w:fldCharType="end"/>
-      </w:r>
-      <w:r>
-        <w:rPr>
-          <w:rFonts w:ascii="Times New Roman" w:hAnsi="Times New Roman" w:eastAsia="Times New Roman" w:cs="Times New Roman"/>
-          <w:sz w:val="20"/>
-          <w:szCs w:val="20"/>
-          <w:rtl w:val="0"/>
-        </w:rPr>
-        <w:t xml:space="preserve">.  </w:t>
+        <w:jc w:val="both"/>
+        <w:rPr>
+          <w:rFonts w:ascii="Times New Roman" w:hAnsi="Times New Roman" w:eastAsia="Times New Roman" w:cs="Times New Roman"/>
+          <w:sz w:val="20"/>
+          <w:szCs w:val="20"/>
+        </w:rPr>
+      </w:pPr>
+      <w:r>
+        <w:rPr>
+          <w:rFonts w:hint="default" w:ascii="Times New Roman" w:hAnsi="Times New Roman" w:eastAsia="Times New Roman"/>
+          <w:sz w:val="20"/>
+          <w:szCs w:val="20"/>
+          <w:rtl w:val="0"/>
+        </w:rPr>
+        <w:t xml:space="preserve">We performed data cleaning through the following steps: removing empty, invalid, or duplicate entries, converting all text to lowercase, and eliminating special characters and URLs. Then we select the data fields that will be used and the remaining data will be shown as shown in Fig. 3.  </w:t>
       </w:r>
     </w:p>
     <w:p>
@@ -1940,17 +1890,17 @@
     <w:p>
       <w:pPr>
         <w:spacing w:before="120" w:after="120" w:line="300" w:lineRule="auto"/>
-        <w:ind w:firstLine="720"/>
-        <w:jc w:val="both"/>
-        <w:rPr>
-          <w:rFonts w:ascii="Times New Roman" w:hAnsi="Times New Roman" w:eastAsia="Times New Roman" w:cs="Times New Roman"/>
-          <w:sz w:val="20"/>
-          <w:szCs w:val="20"/>
-        </w:rPr>
-      </w:pPr>
-      <w:r>
-        <w:rPr>
-          <w:rFonts w:ascii="Times New Roman" w:hAnsi="Times New Roman" w:eastAsia="Times New Roman" w:cs="Times New Roman"/>
+        <w:jc w:val="both"/>
+        <w:rPr>
+          <w:rFonts w:hint="default" w:ascii="Times New Roman" w:hAnsi="Times New Roman" w:eastAsia="Times New Roman"/>
+          <w:sz w:val="20"/>
+          <w:szCs w:val="20"/>
+          <w:rtl w:val="0"/>
+        </w:rPr>
+      </w:pPr>
+      <w:r>
+        <w:rPr>
+          <w:rFonts w:hint="default" w:ascii="Times New Roman" w:hAnsi="Times New Roman" w:eastAsia="Times New Roman"/>
           <w:sz w:val="20"/>
           <w:szCs w:val="20"/>
           <w:rtl w:val="0"/>
@@ -1961,60 +1911,22 @@
     <w:p>
       <w:pPr>
         <w:spacing w:before="120" w:after="120" w:line="300" w:lineRule="auto"/>
-        <w:ind w:firstLine="720"/>
-        <w:jc w:val="both"/>
-        <w:rPr>
-          <w:rFonts w:ascii="Times New Roman" w:hAnsi="Times New Roman" w:eastAsia="Times New Roman" w:cs="Times New Roman"/>
-          <w:sz w:val="20"/>
-          <w:szCs w:val="20"/>
-        </w:rPr>
-      </w:pPr>
-      <w:r>
-        <w:rPr>
-          <w:rFonts w:ascii="Times New Roman" w:hAnsi="Times New Roman" w:eastAsia="Times New Roman" w:cs="Times New Roman"/>
-          <w:sz w:val="20"/>
-          <w:szCs w:val="20"/>
-          <w:rtl w:val="0"/>
-        </w:rPr>
-        <w:t xml:space="preserve">It is clear that the number of fake news samples is significantly lower than that of real news (shown in the chart in </w:t>
-      </w:r>
-      <w:r>
-        <w:fldChar w:fldCharType="begin"/>
-      </w:r>
-      <w:r>
-        <w:instrText xml:space="preserve"> HYPERLINK \l "kix.rlizecwnl7nt" \h </w:instrText>
-      </w:r>
-      <w:r>
-        <w:fldChar w:fldCharType="separate"/>
-      </w:r>
-      <w:r>
-        <w:rPr>
-          <w:rFonts w:ascii="Times New Roman" w:hAnsi="Times New Roman" w:eastAsia="Times New Roman" w:cs="Times New Roman"/>
-          <w:b/>
-          <w:sz w:val="20"/>
-          <w:szCs w:val="20"/>
-          <w:rtl w:val="0"/>
-        </w:rPr>
-        <w:t>Figure 4</w:t>
-      </w:r>
-      <w:r>
-        <w:rPr>
-          <w:rFonts w:ascii="Times New Roman" w:hAnsi="Times New Roman" w:eastAsia="Times New Roman" w:cs="Times New Roman"/>
-          <w:b/>
-          <w:sz w:val="20"/>
-          <w:szCs w:val="20"/>
-          <w:rtl w:val="0"/>
-        </w:rPr>
-        <w:fldChar w:fldCharType="end"/>
-      </w:r>
-      <w:r>
-        <w:rPr>
-          <w:rFonts w:ascii="Times New Roman" w:hAnsi="Times New Roman" w:eastAsia="Times New Roman" w:cs="Times New Roman"/>
-          <w:sz w:val="20"/>
-          <w:szCs w:val="20"/>
-          <w:rtl w:val="0"/>
-        </w:rPr>
-        <w:t>), which could lead to bias in model training and inaccurate results. To address this issue, we have implemented two solutions:</w:t>
+        <w:jc w:val="both"/>
+        <w:rPr>
+          <w:rFonts w:ascii="Times New Roman" w:hAnsi="Times New Roman" w:eastAsia="Times New Roman" w:cs="Times New Roman"/>
+          <w:sz w:val="20"/>
+          <w:szCs w:val="20"/>
+          <w:rtl w:val="0"/>
+        </w:rPr>
+      </w:pPr>
+      <w:r>
+        <w:rPr>
+          <w:rFonts w:hint="default" w:ascii="Times New Roman" w:hAnsi="Times New Roman" w:eastAsia="Times New Roman"/>
+          <w:sz w:val="20"/>
+          <w:szCs w:val="20"/>
+          <w:rtl w:val="0"/>
+        </w:rPr>
+        <w:t>It is clear that the number of fake news samples is significantly lower than that of real news (shown in the chart in Fig. 4), which could lead to bias in model training and inaccurate results. To address this issue, we have implemented two solutions:</w:t>
       </w:r>
     </w:p>
     <w:p>
@@ -2039,43 +1951,16 @@
           <w:szCs w:val="20"/>
           <w:rtl w:val="0"/>
         </w:rPr>
-        <w:t xml:space="preserve">Incorporating Additional Data from VFND: We have added articles from the VFND dataset, described in the thesis of Ho Quang Thanh, “VNFD Vietnamese Fake News Datasets: Tập hợp các bài báo tiếng Việt và các bài post Facebook phân loại 2 nhãn Thật &amp; Giả.” </w:t>
-      </w:r>
-      <w:r>
-        <w:fldChar w:fldCharType="begin"/>
-      </w:r>
-      <w:r>
-        <w:instrText xml:space="preserve"> HYPERLINK "https://docs.google.com/document/d/15dFGeFkWKYp_Pc0Sl42aJbDvxa7RSuXB/edit#bookmark=id.2bn6wsx" \h </w:instrText>
-      </w:r>
-      <w:r>
-        <w:fldChar w:fldCharType="separate"/>
-      </w:r>
-      <w:r>
-        <w:rPr>
-          <w:rFonts w:ascii="Times New Roman" w:hAnsi="Times New Roman" w:eastAsia="Times New Roman" w:cs="Times New Roman"/>
-          <w:sz w:val="20"/>
-          <w:szCs w:val="20"/>
-          <w:rtl w:val="0"/>
-        </w:rPr>
-        <w:t>[19]</w:t>
-      </w:r>
-      <w:r>
-        <w:rPr>
-          <w:rFonts w:ascii="Times New Roman" w:hAnsi="Times New Roman" w:eastAsia="Times New Roman" w:cs="Times New Roman"/>
-          <w:sz w:val="20"/>
-          <w:szCs w:val="20"/>
-          <w:rtl w:val="0"/>
-        </w:rPr>
-        <w:fldChar w:fldCharType="end"/>
-      </w:r>
-      <w:r>
-        <w:rPr>
-          <w:rFonts w:ascii="Times New Roman" w:hAnsi="Times New Roman" w:eastAsia="Times New Roman" w:cs="Times New Roman"/>
-          <w:sz w:val="20"/>
-          <w:szCs w:val="20"/>
-          <w:rtl w:val="0"/>
-        </w:rPr>
-        <w:t>. However, because this data set was collected from 2019-2020, we only selected news that has not changed over time, such as scientific knowledge that has been proven wrong, and news that has not changed over time. news about superstition, or deviant lifestyle. This additional data represents no more than 20% of the total fake news we currently collect.</w:t>
+        <w:t xml:space="preserve">Incorporating </w:t>
+      </w:r>
+      <w:r>
+        <w:rPr>
+          <w:rFonts w:hint="default" w:ascii="Times New Roman" w:hAnsi="Times New Roman" w:eastAsia="Times New Roman"/>
+          <w:sz w:val="20"/>
+          <w:szCs w:val="20"/>
+          <w:rtl w:val="0"/>
+        </w:rPr>
+        <w:t>Additional Data from VFND: We have added articles from the VFND dataset, described in the thesis of Ho Quang Thanh, “VNFD - Vietnamese Fake News Datasets” [19]. However, because this data set was collected from 2019-2020, we only selected news that has not changed over time, such as scientific knowledge that has been proven wrong, and news that has not changed over time. news about superstition, or deviant lifestyle. This additional data represents no more than 20% of the total fake news we currently collect.</w:t>
       </w:r>
     </w:p>
     <w:p>
@@ -2100,7 +1985,16 @@
           <w:szCs w:val="20"/>
           <w:rtl w:val="0"/>
         </w:rPr>
-        <w:t>Using Random Oversampling Technique: We used the Random Oversampling technique from the "imbalanced-learn" library to rebalance the data. This is quite an effective way, by increasing the number of samples of labels with less quantity. This technique randomly copies existing samples of labels less than numbers until the number of samples of labels is balanced.</w:t>
+        <w:t xml:space="preserve">Using Random Oversampling Technique: </w:t>
+      </w:r>
+      <w:r>
+        <w:rPr>
+          <w:rFonts w:hint="default" w:ascii="Times New Roman" w:hAnsi="Times New Roman" w:eastAsia="Times New Roman"/>
+          <w:sz w:val="20"/>
+          <w:szCs w:val="20"/>
+          <w:rtl w:val="0"/>
+        </w:rPr>
+        <w:t>We used the Random Oversampling technique from the "imbalanced-learn" library to rebalance the data. This is quite an effective way, by increasing the number of samples of labels with less quantity. This technique randomly copies existing samples of labels less than numbers until the number of samples of labels is balanced.</w:t>
       </w:r>
     </w:p>
     <w:tbl>
@@ -2125,8 +2019,8 @@
         </w:tblCellMar>
       </w:tblPr>
       <w:tblGrid>
-        <w:gridCol w:w="4260"/>
-        <w:gridCol w:w="5460"/>
+        <w:gridCol w:w="4993"/>
+        <w:gridCol w:w="4727"/>
       </w:tblGrid>
       <w:tr>
         <w:tblPrEx>
@@ -2150,6 +2044,7 @@
         </w:trPr>
         <w:tc>
           <w:tcPr>
+            <w:tcW w:w="4993" w:type="dxa"/>
             <w:tcBorders>
               <w:top w:val="nil"/>
               <w:left w:val="nil"/>
@@ -2247,6 +2142,7 @@
         </w:tc>
         <w:tc>
           <w:tcPr>
+            <w:tcW w:w="4727" w:type="dxa"/>
             <w:tcBorders>
               <w:top w:val="nil"/>
               <w:left w:val="nil"/>
@@ -2356,32 +2252,25 @@
       </w:pPr>
       <w:r>
         <w:rPr>
+          <w:rFonts w:hint="default" w:ascii="Times New Roman" w:hAnsi="Times New Roman" w:eastAsia="Times New Roman"/>
+          <w:sz w:val="20"/>
+          <w:szCs w:val="20"/>
+          <w:rtl w:val="0"/>
+        </w:rPr>
+        <w:t>Fig. 4 and Fig. 5 respectively show the ratio of two data labels before and after implementing the above two solutions for balance (label 0 is real news and label 1 is fake news). Balancing the labels helps ensure the model does not become biased towards the majority class, improving accuracy for both labels, and ensuring that evaluation metrics such as precision, recall, and F1-score accurately reflect the model's true performance. This also enhances the model's ability to detect significant patterns, leading to improved AUC values.</w:t>
+      </w:r>
+    </w:p>
+    <w:p>
+      <w:pPr>
+        <w:spacing w:before="120" w:after="120" w:line="300" w:lineRule="auto"/>
+        <w:jc w:val="both"/>
+        <w:rPr>
           <w:rFonts w:ascii="Times New Roman" w:hAnsi="Times New Roman" w:eastAsia="Times New Roman" w:cs="Times New Roman"/>
           <w:b/>
           <w:sz w:val="20"/>
           <w:szCs w:val="20"/>
-          <w:rtl w:val="0"/>
-        </w:rPr>
-        <w:t>Figures 4</w:t>
-      </w:r>
-      <w:r>
-        <w:rPr>
-          <w:rFonts w:ascii="Times New Roman" w:hAnsi="Times New Roman" w:eastAsia="Times New Roman" w:cs="Times New Roman"/>
-          <w:sz w:val="20"/>
-          <w:szCs w:val="20"/>
-          <w:rtl w:val="0"/>
-        </w:rPr>
-        <w:t xml:space="preserve"> and </w:t>
-      </w:r>
-      <w:r>
-        <w:fldChar w:fldCharType="begin"/>
-      </w:r>
-      <w:r>
-        <w:instrText xml:space="preserve"> HYPERLINK "https://docs.google.com/document/d/1qAYx_AszX4D5SPJYTyAAvrtj0Wnk1W-gsk5UPYt25BI/edit?pli=1#bookmark=kix.ymajuu9w8tjd" \h </w:instrText>
-      </w:r>
-      <w:r>
-        <w:fldChar w:fldCharType="separate"/>
-      </w:r>
+        </w:rPr>
+      </w:pPr>
       <w:r>
         <w:rPr>
           <w:rFonts w:ascii="Times New Roman" w:hAnsi="Times New Roman" w:eastAsia="Times New Roman" w:cs="Times New Roman"/>
@@ -2390,26 +2279,224 @@
           <w:szCs w:val="20"/>
           <w:rtl w:val="0"/>
         </w:rPr>
-        <w:t>Figure 5</w:t>
-      </w:r>
-      <w:r>
-        <w:rPr>
-          <w:rFonts w:ascii="Times New Roman" w:hAnsi="Times New Roman" w:eastAsia="Times New Roman" w:cs="Times New Roman"/>
+        <w:t>3.</w:t>
+      </w:r>
+      <w:r>
+        <w:rPr>
+          <w:rFonts w:hint="default" w:ascii="Times New Roman" w:hAnsi="Times New Roman" w:eastAsia="Times New Roman" w:cs="Times New Roman"/>
           <w:b/>
           <w:sz w:val="20"/>
           <w:szCs w:val="20"/>
           <w:rtl w:val="0"/>
-        </w:rPr>
-        <w:fldChar w:fldCharType="end"/>
-      </w:r>
-      <w:r>
-        <w:rPr>
-          <w:rFonts w:ascii="Times New Roman" w:hAnsi="Times New Roman" w:eastAsia="Times New Roman" w:cs="Times New Roman"/>
-          <w:sz w:val="20"/>
-          <w:szCs w:val="20"/>
-          <w:rtl w:val="0"/>
-        </w:rPr>
-        <w:t xml:space="preserve"> respectively show the ratio of two data labels before and after implementing the above two solutions for balance (label 0 represents real news and label 1 represents fake news). Balancing the labels helps prevent the model from being biased toward the majority class, improving accuracy for both labels, and ensuring that evaluation metrics such as precision, recall, and F1-score accurately reflect the model's true performance. This also enhances the model's ability to detect significant patterns, leading to improved AUC values.</w:t>
+          <w:lang w:val="en-US"/>
+        </w:rPr>
+        <w:t>4</w:t>
+      </w:r>
+      <w:r>
+        <w:rPr>
+          <w:rFonts w:ascii="Times New Roman" w:hAnsi="Times New Roman" w:eastAsia="Times New Roman" w:cs="Times New Roman"/>
+          <w:b/>
+          <w:sz w:val="20"/>
+          <w:szCs w:val="20"/>
+          <w:rtl w:val="0"/>
+        </w:rPr>
+        <w:t xml:space="preserve"> </w:t>
+      </w:r>
+      <w:r>
+        <w:rPr>
+          <w:rFonts w:hint="default" w:ascii="Times New Roman" w:hAnsi="Times New Roman" w:eastAsia="Times New Roman"/>
+          <w:b/>
+          <w:sz w:val="20"/>
+          <w:szCs w:val="20"/>
+          <w:rtl w:val="0"/>
+        </w:rPr>
+        <w:t>Transformer model training</w:t>
+      </w:r>
+    </w:p>
+    <w:p>
+      <w:pPr>
+        <w:rPr>
+          <w:rFonts w:hint="default" w:ascii="Times New Roman" w:hAnsi="Times New Roman" w:eastAsia="Times New Roman"/>
+          <w:sz w:val="20"/>
+          <w:szCs w:val="20"/>
+          <w:rtl w:val="0"/>
+        </w:rPr>
+      </w:pPr>
+      <w:r>
+        <w:rPr>
+          <w:rFonts w:hint="default" w:ascii="Times New Roman" w:hAnsi="Times New Roman" w:eastAsia="Times New Roman"/>
+          <w:sz w:val="20"/>
+          <w:szCs w:val="20"/>
+          <w:rtl w:val="0"/>
+        </w:rPr>
+        <w:t>In this phase, we train Transformer modelsafter obtaining the datasets. The three main models used are BERT, RoBERTa, and PhoBERT. For each model, we use the corresponding tokenizer to convert the text into numerical input sequences that the model can process.</w:t>
+      </w:r>
+    </w:p>
+    <w:p>
+      <w:pPr>
+        <w:rPr>
+          <w:rFonts w:hint="default" w:ascii="Times New Roman" w:hAnsi="Times New Roman" w:eastAsia="Times New Roman"/>
+          <w:sz w:val="20"/>
+          <w:szCs w:val="20"/>
+          <w:rtl w:val="0"/>
+        </w:rPr>
+      </w:pPr>
+      <w:r>
+        <w:rPr>
+          <w:rFonts w:hint="default" w:ascii="Times New Roman" w:hAnsi="Times New Roman" w:eastAsia="Times New Roman"/>
+          <w:sz w:val="20"/>
+          <w:szCs w:val="20"/>
+          <w:rtl w:val="0"/>
+        </w:rPr>
+        <w:t>We adjust the training techniques according to each model, including hyperparameter tuning and early stopping to optimize performance. During the training process, the models are monitored and evaluated regularly to ensure stable performance and avoid overfitting. We also experiment with different configurations to find the optimal setup for each model and achieve the most accurate results.</w:t>
+      </w:r>
+    </w:p>
+    <w:p>
+      <w:pPr>
+        <w:rPr>
+          <w:rFonts w:hint="default" w:ascii="Times New Roman" w:hAnsi="Times New Roman" w:eastAsia="Times New Roman"/>
+          <w:sz w:val="20"/>
+          <w:szCs w:val="20"/>
+          <w:rtl w:val="0"/>
+        </w:rPr>
+      </w:pPr>
+      <w:r>
+        <w:rPr>
+          <w:rFonts w:hint="default" w:ascii="Times New Roman" w:hAnsi="Times New Roman" w:eastAsia="Times New Roman"/>
+          <w:sz w:val="20"/>
+          <w:szCs w:val="20"/>
+          <w:rtl w:val="0"/>
+        </w:rPr>
+        <w:t>In addition, we also implement a method that combines PhoBERT with TF-IDF features. This method aims to maximize the semantic understanding ability of PhoBERT, while combining it with information about word frequency and importance through TF-IDF. We believe that this combination will significantly improve the ability to classify fake news compared to using PhoBERT alone.</w:t>
+      </w:r>
+    </w:p>
+    <w:p>
+      <w:pPr>
+        <w:rPr>
+          <w:rFonts w:hint="default" w:ascii="Times New Roman" w:hAnsi="Times New Roman" w:eastAsia="Times New Roman"/>
+          <w:sz w:val="20"/>
+          <w:szCs w:val="20"/>
+          <w:rtl w:val="0"/>
+        </w:rPr>
+      </w:pPr>
+      <w:r>
+        <w:rPr>
+          <w:rFonts w:hint="default" w:ascii="Times New Roman" w:hAnsi="Times New Roman" w:eastAsia="Times New Roman"/>
+          <w:sz w:val="20"/>
+          <w:szCs w:val="20"/>
+          <w:rtl w:val="0"/>
+        </w:rPr>
+        <w:t>Finally, we use the trained models to predict labels for the testing dataset and compare them with the actual labels to evaluate the performance of each model and compare them with each other.</w:t>
+      </w:r>
+    </w:p>
+    <w:p>
+      <w:pPr>
+        <w:spacing w:before="120" w:after="120" w:line="300" w:lineRule="auto"/>
+        <w:jc w:val="both"/>
+        <w:rPr>
+          <w:rFonts w:ascii="Times New Roman" w:hAnsi="Times New Roman" w:eastAsia="Times New Roman" w:cs="Times New Roman"/>
+          <w:b/>
+          <w:sz w:val="20"/>
+          <w:szCs w:val="20"/>
+        </w:rPr>
+      </w:pPr>
+      <w:r>
+        <w:rPr>
+          <w:rFonts w:ascii="Times New Roman" w:hAnsi="Times New Roman" w:eastAsia="Times New Roman" w:cs="Times New Roman"/>
+          <w:b/>
+          <w:sz w:val="20"/>
+          <w:szCs w:val="20"/>
+          <w:rtl w:val="0"/>
+        </w:rPr>
+        <w:t>3.</w:t>
+      </w:r>
+      <w:r>
+        <w:rPr>
+          <w:rFonts w:hint="default" w:ascii="Times New Roman" w:hAnsi="Times New Roman" w:eastAsia="Times New Roman" w:cs="Times New Roman"/>
+          <w:b/>
+          <w:sz w:val="20"/>
+          <w:szCs w:val="20"/>
+          <w:rtl w:val="0"/>
+          <w:lang w:val="en-US"/>
+        </w:rPr>
+        <w:t>5</w:t>
+      </w:r>
+      <w:r>
+        <w:rPr>
+          <w:rFonts w:ascii="Times New Roman" w:hAnsi="Times New Roman" w:eastAsia="Times New Roman" w:cs="Times New Roman"/>
+          <w:b/>
+          <w:sz w:val="20"/>
+          <w:szCs w:val="20"/>
+          <w:rtl w:val="0"/>
+        </w:rPr>
+        <w:t xml:space="preserve"> </w:t>
+      </w:r>
+      <w:r>
+        <w:rPr>
+          <w:rFonts w:hint="default" w:ascii="Times New Roman" w:hAnsi="Times New Roman" w:eastAsia="Times New Roman"/>
+          <w:b/>
+          <w:sz w:val="20"/>
+          <w:szCs w:val="20"/>
+          <w:rtl w:val="0"/>
+        </w:rPr>
+        <w:t>An example</w:t>
+      </w:r>
+    </w:p>
+    <w:p>
+      <w:pPr>
+        <w:rPr>
+          <w:rFonts w:hint="default" w:ascii="Times New Roman" w:hAnsi="Times New Roman" w:eastAsia="Times New Roman"/>
+          <w:sz w:val="20"/>
+          <w:szCs w:val="20"/>
+          <w:rtl w:val="0"/>
+        </w:rPr>
+      </w:pPr>
+      <w:r>
+        <w:rPr>
+          <w:rFonts w:hint="default" w:ascii="Times New Roman" w:hAnsi="Times New Roman" w:eastAsia="Times New Roman"/>
+          <w:sz w:val="20"/>
+          <w:szCs w:val="20"/>
+          <w:rtl w:val="0"/>
+        </w:rPr>
+        <w:t>In The models are trained with data from the training set, from which they learn the common characteristics of true and fake news. When encountering new news, the model will compare it with what it has learned to make an accurate prediction about whether the news is real or fake.</w:t>
+      </w:r>
+    </w:p>
+    <w:p>
+      <w:pPr>
+        <w:rPr>
+          <w:rFonts w:hint="default" w:ascii="Times New Roman" w:hAnsi="Times New Roman" w:eastAsia="Times New Roman"/>
+          <w:sz w:val="20"/>
+          <w:szCs w:val="20"/>
+          <w:rtl w:val="0"/>
+        </w:rPr>
+      </w:pPr>
+      <w:r>
+        <w:rPr>
+          <w:rFonts w:hint="default" w:ascii="Times New Roman" w:hAnsi="Times New Roman" w:eastAsia="Times New Roman"/>
+          <w:sz w:val="20"/>
+          <w:szCs w:val="20"/>
+          <w:rtl w:val="0"/>
+        </w:rPr>
+        <w:t>For example, training data includes news about diphtheria such as: “Hà Nội triển khai các biện pháp đề phòng bệnh bạch hầu xâm nhập” ("Hanoi implements measures to prevent diphtheria") and “Trong 6 tháng đầu năm 2024, Việt Nam ghi nhận 5 trường hợp mắc bệnh bạch hầu” ("In the first 6 months of 2024, Vietnam recorded 5 cases of diphtheria") which are real news, and “Tin sốc bệnh bạch hầu bùng phát với mức độ nguy hiểm chưa từng có, hàng trăm ca lây nhiễm mới ở Hà Nội.” ("Shocking news: Diphtheria outbreak with unprecedented danger level, hundreds of new infections in Hanoi.") which is fake new. The model learns to distinguish between the typical language patterns and sentence structures of real and fake news. In this case, the model recognizes that fake news often includes phrases emphasizing negative impact, such as “tin sốc” ("shocking news"), “sốc” ("shocking"), “hàng trăm ca lây nhiễm” ("hundreds of new infections"), “mức độ nguy hiểm chưa từng có” ("unprecedented danger level"), and so on, which are frequently found in fake news and are not common in real news articles.</w:t>
+      </w:r>
+    </w:p>
+    <w:p>
+      <w:pPr>
+        <w:rPr>
+          <w:rFonts w:ascii="Times New Roman" w:hAnsi="Times New Roman" w:eastAsia="Times New Roman" w:cs="Times New Roman"/>
+          <w:b/>
+          <w:sz w:val="20"/>
+          <w:szCs w:val="20"/>
+        </w:rPr>
+      </w:pPr>
+      <w:r>
+        <w:rPr>
+          <w:rFonts w:hint="default" w:ascii="Times New Roman" w:hAnsi="Times New Roman" w:eastAsia="Times New Roman"/>
+          <w:sz w:val="20"/>
+          <w:szCs w:val="20"/>
+          <w:rtl w:val="0"/>
+        </w:rPr>
+        <w:t>When the model encounters new news, for example, “Sốc, hiện tượng chưa từng thấy. Hàng nghìn người xếp hàng chờ xét nghiệm bệnh bạch hầu” ("Shocking, unprecedented phenomenon. Thousands of people waiting in line for diphtheria testing"). Based on the information learned from the training set, the model can recognize that this new news has a similar structure and content to the fake news it has been trained on. The model pays attention to phrases like "sốc" ("shocking"), "hàng nghìn người" ("thousands of people"), “hiện tượng chưa từng thấy” ("unprecedented phenomenon") - terms that frequently appear in fake news. Therefore, the model is highly likely to classify this new news as "Fake."</w:t>
       </w:r>
     </w:p>
     <w:p>
@@ -2463,22 +2550,21 @@
     <w:p>
       <w:pPr>
         <w:spacing w:before="120" w:after="120" w:line="300" w:lineRule="auto"/>
-        <w:ind w:firstLine="720"/>
-        <w:jc w:val="both"/>
-        <w:rPr>
-          <w:rFonts w:ascii="Times New Roman" w:hAnsi="Times New Roman" w:eastAsia="Times New Roman" w:cs="Times New Roman"/>
-          <w:sz w:val="20"/>
-          <w:szCs w:val="20"/>
-        </w:rPr>
-      </w:pPr>
-      <w:r>
-        <w:rPr>
-          <w:rFonts w:ascii="Times New Roman" w:hAnsi="Times New Roman" w:eastAsia="Times New Roman" w:cs="Times New Roman"/>
-          <w:sz w:val="20"/>
-          <w:szCs w:val="20"/>
-          <w:rtl w:val="0"/>
-        </w:rPr>
-        <w:t>After completing the data processing steps, including cleaning and balancing the data as discussed in sections 3.2 and 3.3, we obtained a dataset comprising social media posts and news from Vietnamese sources. The dataset contains over 1,400 samples, including both real and fake news across various domains. We then randomly split the dataset into a training set and a test set with an 80/20 ratio, resulting in 1,124 samples for training and 282 samples for testing. This approach allows the model to learn patterns effectively, increasing the likelihood of better performance on new, unseen data.</w:t>
+        <w:jc w:val="both"/>
+        <w:rPr>
+          <w:rFonts w:ascii="Times New Roman" w:hAnsi="Times New Roman" w:eastAsia="Times New Roman" w:cs="Times New Roman"/>
+          <w:sz w:val="20"/>
+          <w:szCs w:val="20"/>
+        </w:rPr>
+      </w:pPr>
+      <w:r>
+        <w:rPr>
+          <w:rFonts w:hint="default" w:ascii="Times New Roman" w:hAnsi="Times New Roman" w:eastAsia="Times New Roman"/>
+          <w:sz w:val="20"/>
+          <w:szCs w:val="20"/>
+          <w:rtl w:val="0"/>
+        </w:rPr>
+        <w:t>After completing the data processing steps, including cleaning and balancing the data as discussed in sections 3.2 and 3.3, we obtained a dataset comprising social media posts and news from Vietnamese sources. The dataset contains over 1,400 samples, including both real and fake news across various domains. We then randomly split the dataset into an 80/20 training and testing set, resulting in 1,124 samples for training and 282 samples for testing. This approach allows the model to learn patterns effectively, increasing the likelihood of better performance on new, unseen data. The dataset is accessible at: Vietnamese News Dataset.</w:t>
       </w:r>
     </w:p>
     <w:p>
@@ -2512,16 +2598,17 @@
           <w:rFonts w:ascii="Times New Roman" w:hAnsi="Times New Roman" w:eastAsia="Times New Roman" w:cs="Times New Roman"/>
           <w:sz w:val="20"/>
           <w:szCs w:val="20"/>
-        </w:rPr>
-      </w:pPr>
-      <w:r>
-        <w:rPr>
-          <w:rFonts w:ascii="Times New Roman" w:hAnsi="Times New Roman" w:eastAsia="Times New Roman" w:cs="Times New Roman"/>
-          <w:sz w:val="20"/>
-          <w:szCs w:val="20"/>
-          <w:rtl w:val="0"/>
-        </w:rPr>
-        <w:t>The classification results will be evaluated using the following metrics: Accuracy, Precision, Recall, F1 Score, and AUC (Area Under the Curve).</w:t>
+          <w:rtl w:val="0"/>
+        </w:rPr>
+      </w:pPr>
+      <w:r>
+        <w:rPr>
+          <w:rFonts w:hint="default" w:ascii="Times New Roman" w:hAnsi="Times New Roman" w:eastAsia="Times New Roman"/>
+          <w:sz w:val="20"/>
+          <w:szCs w:val="20"/>
+          <w:rtl w:val="0"/>
+        </w:rPr>
+        <w:t>The classification results will be evaluated using the following metrics:</w:t>
       </w:r>
     </w:p>
     <w:p>
@@ -2546,7 +2633,16 @@
           <w:szCs w:val="20"/>
           <w:rtl w:val="0"/>
         </w:rPr>
-        <w:t>Accuracy: The ratio of correctly predicted samples to the total number of samples in the test dataset. It reflects the overall performance of the model, although it may not reflect accurately when the data is imbalanced. For instance, if a dataset has a significantly higher number of positive samples than negatives, then a model that predicts all outcomes as positive could still achieve high accuracy.</w:t>
+        <w:t xml:space="preserve">Accuracy: </w:t>
+      </w:r>
+      <w:r>
+        <w:rPr>
+          <w:rFonts w:hint="default" w:ascii="Times New Roman" w:hAnsi="Times New Roman" w:eastAsia="Times New Roman"/>
+          <w:sz w:val="20"/>
+          <w:szCs w:val="20"/>
+          <w:rtl w:val="0"/>
+        </w:rPr>
+        <w:t>The ratio of correctly predicted samples to the total number of samples in the test dataset. It reflects the overall performance of the model, although it may not reflect accurately when the data is imbalanced. For instance, if a dataset has a significantly higher number of positive samples than negatives, then a model that predicts all outcomes as positive could still achieve high accuracy.</w:t>
       </w:r>
     </w:p>
     <w:p>
@@ -2571,7 +2667,16 @@
           <w:szCs w:val="20"/>
           <w:rtl w:val="0"/>
         </w:rPr>
-        <w:t>Precision: The ratio of true positive samples to the total number of samples classified as positive by the model. It indicates the accuracy of the positive predictions.</w:t>
+        <w:t xml:space="preserve">Precision: </w:t>
+      </w:r>
+      <w:r>
+        <w:rPr>
+          <w:rFonts w:hint="default" w:ascii="Times New Roman" w:hAnsi="Times New Roman" w:eastAsia="Times New Roman"/>
+          <w:sz w:val="20"/>
+          <w:szCs w:val="20"/>
+          <w:rtl w:val="0"/>
+        </w:rPr>
+        <w:t>The proportion of true positive samples out of all samples that the model has classified as positive. This reflects how accurately the model predicts positive cases.</w:t>
       </w:r>
     </w:p>
     <w:p>
@@ -2596,7 +2701,16 @@
           <w:szCs w:val="20"/>
           <w:rtl w:val="0"/>
         </w:rPr>
-        <w:t>Recall: The ratio of correctly predicted positive samples to the total number of actual positive samples. A high recall means that the model misses few actual positive cases, demonstrating the model's ability to identify all positive cases.</w:t>
+        <w:t xml:space="preserve">Recall: </w:t>
+      </w:r>
+      <w:r>
+        <w:rPr>
+          <w:rFonts w:hint="default" w:ascii="Times New Roman" w:hAnsi="Times New Roman" w:eastAsia="Times New Roman"/>
+          <w:sz w:val="20"/>
+          <w:szCs w:val="20"/>
+          <w:rtl w:val="0"/>
+        </w:rPr>
+        <w:t>The ratio of correctly predicted positive samples to the total number of actual positive samples. A high recall means that the model misses few actual positive cases, demonstrating the model's ability to identify all positive cases.</w:t>
       </w:r>
     </w:p>
     <w:p>
@@ -2621,7 +2735,16 @@
           <w:szCs w:val="20"/>
           <w:rtl w:val="0"/>
         </w:rPr>
-        <w:t>F1 Score: The harmonic mean of Precision and Recall, represents a balance of these two metrics. It is particularly useful in cases of imbalanced data. A higher F1 score shows that both precision and recall are high, and the model is performing well in classification.</w:t>
+        <w:t xml:space="preserve">F1 Score: </w:t>
+      </w:r>
+      <w:r>
+        <w:rPr>
+          <w:rFonts w:hint="default" w:ascii="Times New Roman" w:hAnsi="Times New Roman" w:eastAsia="Times New Roman"/>
+          <w:sz w:val="20"/>
+          <w:szCs w:val="20"/>
+          <w:rtl w:val="0"/>
+        </w:rPr>
+        <w:t>The harmonic mean of Precision and Recall, represents a balance of these two metrics. It is particularly useful in cases of imbalanced data. A higher F1 score shows that both precision and recall are high, and the model is performing well in classification.</w:t>
       </w:r>
     </w:p>
     <w:p>
@@ -2646,7 +2769,16 @@
           <w:szCs w:val="20"/>
           <w:rtl w:val="0"/>
         </w:rPr>
-        <w:t>AUC (Area Under the Curve): Represents the area under the ROC curve (Receiver Operating Characteristic curve), which is a graph that shows the relationship between the True Positive Rate and the False Positive Rate across different classification thresholds. AUC measures the model's ability to distinguish between classes; the higher the AUC, the better the model can  distinguish between positive and negative classes.</w:t>
+        <w:t xml:space="preserve">AUC (Area Under the Curve): </w:t>
+      </w:r>
+      <w:r>
+        <w:rPr>
+          <w:rFonts w:hint="default" w:ascii="Times New Roman" w:hAnsi="Times New Roman" w:eastAsia="Times New Roman"/>
+          <w:sz w:val="20"/>
+          <w:szCs w:val="20"/>
+          <w:rtl w:val="0"/>
+        </w:rPr>
+        <w:t>This metric indicates the area under the ROC curve (Receiver Operating Characteristic curve), which charts the relationship between the True Positive Rate and the False Positive Rate at various classification thresholds. AUC evaluates how well the model can differentiate between classes; a higher AUC signifies a better ability to distinguish between positive and negative classes.</w:t>
       </w:r>
     </w:p>
     <w:p>
@@ -2697,8 +2829,8 @@
     <w:tbl>
       <w:tblPr>
         <w:tblStyle w:val="14"/>
-        <w:tblW w:w="8522" w:type="dxa"/>
-        <w:tblInd w:w="-108" w:type="dxa"/>
+        <w:tblW w:w="8502" w:type="dxa"/>
+        <w:tblInd w:w="528" w:type="dxa"/>
         <w:tblBorders>
           <w:top w:val="single" w:color="999999" w:sz="4" w:space="0"/>
           <w:left w:val="single" w:color="999999" w:sz="4" w:space="0"/>
@@ -2716,12 +2848,12 @@
         </w:tblCellMar>
       </w:tblPr>
       <w:tblGrid>
-        <w:gridCol w:w="2448"/>
-        <w:gridCol w:w="1350"/>
-        <w:gridCol w:w="1170"/>
-        <w:gridCol w:w="1260"/>
-        <w:gridCol w:w="1170"/>
-        <w:gridCol w:w="1124"/>
+        <w:gridCol w:w="2022"/>
+        <w:gridCol w:w="1403"/>
+        <w:gridCol w:w="1172"/>
+        <w:gridCol w:w="1255"/>
+        <w:gridCol w:w="1330"/>
+        <w:gridCol w:w="1320"/>
       </w:tblGrid>
       <w:tr>
         <w:tblPrEx>
@@ -2733,18 +2865,13 @@
             <w:insideH w:val="single" w:color="999999" w:sz="4" w:space="0"/>
             <w:insideV w:val="single" w:color="999999" w:sz="4" w:space="0"/>
           </w:tblBorders>
-          <w:tblCellMar>
-            <w:top w:w="0" w:type="dxa"/>
-            <w:left w:w="108" w:type="dxa"/>
-            <w:bottom w:w="0" w:type="dxa"/>
-            <w:right w:w="108" w:type="dxa"/>
-          </w:tblCellMar>
         </w:tblPrEx>
         <w:trPr>
           <w:trHeight w:val="469" w:hRule="atLeast"/>
         </w:trPr>
         <w:tc>
           <w:tcPr>
+            <w:tcW w:w="2022" w:type="dxa"/>
             <w:tcBorders>
               <w:top w:val="single" w:color="999999" w:sz="4" w:space="0"/>
               <w:left w:val="single" w:color="999999" w:sz="4" w:space="0"/>
@@ -2787,6 +2914,7 @@
         </w:tc>
         <w:tc>
           <w:tcPr>
+            <w:tcW w:w="1403" w:type="dxa"/>
             <w:tcBorders>
               <w:top w:val="single" w:color="999999" w:sz="4" w:space="0"/>
               <w:left w:val="single" w:color="999999" w:sz="4" w:space="0"/>
@@ -2827,6 +2955,7 @@
         </w:tc>
         <w:tc>
           <w:tcPr>
+            <w:tcW w:w="1172" w:type="dxa"/>
             <w:tcBorders>
               <w:top w:val="single" w:color="999999" w:sz="4" w:space="0"/>
               <w:left w:val="single" w:color="999999" w:sz="4" w:space="0"/>
@@ -2867,6 +2996,7 @@
         </w:tc>
         <w:tc>
           <w:tcPr>
+            <w:tcW w:w="1255" w:type="dxa"/>
             <w:tcBorders>
               <w:top w:val="single" w:color="999999" w:sz="4" w:space="0"/>
               <w:left w:val="single" w:color="999999" w:sz="4" w:space="0"/>
@@ -2907,6 +3037,7 @@
         </w:tc>
         <w:tc>
           <w:tcPr>
+            <w:tcW w:w="1330" w:type="dxa"/>
             <w:tcBorders>
               <w:top w:val="single" w:color="999999" w:sz="4" w:space="0"/>
               <w:left w:val="single" w:color="999999" w:sz="4" w:space="0"/>
@@ -2947,6 +3078,7 @@
         </w:tc>
         <w:tc>
           <w:tcPr>
+            <w:tcW w:w="1320" w:type="dxa"/>
             <w:tcBorders>
               <w:top w:val="single" w:color="999999" w:sz="4" w:space="0"/>
               <w:left w:val="single" w:color="999999" w:sz="4" w:space="0"/>
@@ -3008,6 +3140,7 @@
         </w:trPr>
         <w:tc>
           <w:tcPr>
+            <w:tcW w:w="2022" w:type="dxa"/>
             <w:tcBorders>
               <w:top w:val="single" w:color="999999" w:sz="4" w:space="0"/>
               <w:left w:val="single" w:color="999999" w:sz="4" w:space="0"/>
@@ -3048,6 +3181,7 @@
         </w:tc>
         <w:tc>
           <w:tcPr>
+            <w:tcW w:w="1403" w:type="dxa"/>
             <w:tcBorders>
               <w:top w:val="single" w:color="999999" w:sz="4" w:space="0"/>
               <w:left w:val="single" w:color="999999" w:sz="4" w:space="0"/>
@@ -3090,6 +3224,7 @@
         </w:tc>
         <w:tc>
           <w:tcPr>
+            <w:tcW w:w="1172" w:type="dxa"/>
             <w:tcBorders>
               <w:top w:val="single" w:color="999999" w:sz="4" w:space="0"/>
               <w:left w:val="single" w:color="999999" w:sz="4" w:space="0"/>
@@ -3132,6 +3267,7 @@
         </w:tc>
         <w:tc>
           <w:tcPr>
+            <w:tcW w:w="1255" w:type="dxa"/>
             <w:tcBorders>
               <w:top w:val="single" w:color="999999" w:sz="4" w:space="0"/>
               <w:left w:val="single" w:color="999999" w:sz="4" w:space="0"/>
@@ -3174,6 +3310,7 @@
         </w:tc>
         <w:tc>
           <w:tcPr>
+            <w:tcW w:w="1330" w:type="dxa"/>
             <w:tcBorders>
               <w:top w:val="single" w:color="999999" w:sz="4" w:space="0"/>
               <w:left w:val="single" w:color="999999" w:sz="4" w:space="0"/>
@@ -3216,6 +3353,7 @@
         </w:tc>
         <w:tc>
           <w:tcPr>
+            <w:tcW w:w="1320" w:type="dxa"/>
             <w:tcBorders>
               <w:top w:val="single" w:color="999999" w:sz="4" w:space="0"/>
               <w:left w:val="single" w:color="999999" w:sz="4" w:space="0"/>
@@ -3275,6 +3413,7 @@
         </w:trPr>
         <w:tc>
           <w:tcPr>
+            <w:tcW w:w="2022" w:type="dxa"/>
             <w:tcBorders>
               <w:top w:val="single" w:color="999999" w:sz="4" w:space="0"/>
               <w:left w:val="single" w:color="999999" w:sz="4" w:space="0"/>
@@ -3315,6 +3454,7 @@
         </w:tc>
         <w:tc>
           <w:tcPr>
+            <w:tcW w:w="1403" w:type="dxa"/>
             <w:tcBorders>
               <w:top w:val="single" w:color="999999" w:sz="4" w:space="0"/>
               <w:left w:val="single" w:color="999999" w:sz="4" w:space="0"/>
@@ -3353,6 +3493,7 @@
         </w:tc>
         <w:tc>
           <w:tcPr>
+            <w:tcW w:w="1172" w:type="dxa"/>
             <w:tcBorders>
               <w:top w:val="single" w:color="999999" w:sz="4" w:space="0"/>
               <w:left w:val="single" w:color="999999" w:sz="4" w:space="0"/>
@@ -3391,6 +3532,7 @@
         </w:tc>
         <w:tc>
           <w:tcPr>
+            <w:tcW w:w="1255" w:type="dxa"/>
             <w:tcBorders>
               <w:top w:val="single" w:color="999999" w:sz="4" w:space="0"/>
               <w:left w:val="single" w:color="999999" w:sz="4" w:space="0"/>
@@ -3429,6 +3571,7 @@
         </w:tc>
         <w:tc>
           <w:tcPr>
+            <w:tcW w:w="1330" w:type="dxa"/>
             <w:tcBorders>
               <w:top w:val="single" w:color="999999" w:sz="4" w:space="0"/>
               <w:left w:val="single" w:color="999999" w:sz="4" w:space="0"/>
@@ -3467,6 +3610,7 @@
         </w:tc>
         <w:tc>
           <w:tcPr>
+            <w:tcW w:w="1320" w:type="dxa"/>
             <w:tcBorders>
               <w:top w:val="single" w:color="999999" w:sz="4" w:space="0"/>
               <w:left w:val="single" w:color="999999" w:sz="4" w:space="0"/>
@@ -3530,6 +3674,7 @@
         </w:trPr>
         <w:tc>
           <w:tcPr>
+            <w:tcW w:w="2022" w:type="dxa"/>
             <w:tcBorders>
               <w:top w:val="single" w:color="999999" w:sz="4" w:space="0"/>
               <w:left w:val="single" w:color="999999" w:sz="4" w:space="0"/>
@@ -3570,6 +3715,7 @@
         </w:tc>
         <w:tc>
           <w:tcPr>
+            <w:tcW w:w="1403" w:type="dxa"/>
             <w:tcBorders>
               <w:top w:val="single" w:color="999999" w:sz="4" w:space="0"/>
               <w:left w:val="single" w:color="999999" w:sz="4" w:space="0"/>
@@ -3608,6 +3754,7 @@
         </w:tc>
         <w:tc>
           <w:tcPr>
+            <w:tcW w:w="1172" w:type="dxa"/>
             <w:tcBorders>
               <w:top w:val="single" w:color="999999" w:sz="4" w:space="0"/>
               <w:left w:val="single" w:color="999999" w:sz="4" w:space="0"/>
@@ -3646,6 +3793,7 @@
         </w:tc>
         <w:tc>
           <w:tcPr>
+            <w:tcW w:w="1255" w:type="dxa"/>
             <w:tcBorders>
               <w:top w:val="single" w:color="999999" w:sz="4" w:space="0"/>
               <w:left w:val="single" w:color="999999" w:sz="4" w:space="0"/>
@@ -3684,6 +3832,7 @@
         </w:tc>
         <w:tc>
           <w:tcPr>
+            <w:tcW w:w="1330" w:type="dxa"/>
             <w:tcBorders>
               <w:top w:val="single" w:color="999999" w:sz="4" w:space="0"/>
               <w:left w:val="single" w:color="999999" w:sz="4" w:space="0"/>
@@ -3722,6 +3871,7 @@
         </w:tc>
         <w:tc>
           <w:tcPr>
+            <w:tcW w:w="1320" w:type="dxa"/>
             <w:tcBorders>
               <w:top w:val="single" w:color="999999" w:sz="4" w:space="0"/>
               <w:left w:val="single" w:color="999999" w:sz="4" w:space="0"/>
@@ -3781,6 +3931,7 @@
         </w:trPr>
         <w:tc>
           <w:tcPr>
+            <w:tcW w:w="2022" w:type="dxa"/>
             <w:tcBorders>
               <w:top w:val="single" w:color="999999" w:sz="4" w:space="0"/>
               <w:left w:val="single" w:color="999999" w:sz="4" w:space="0"/>
@@ -3821,6 +3972,7 @@
         </w:tc>
         <w:tc>
           <w:tcPr>
+            <w:tcW w:w="1403" w:type="dxa"/>
             <w:tcBorders>
               <w:top w:val="single" w:color="999999" w:sz="4" w:space="0"/>
               <w:left w:val="single" w:color="999999" w:sz="4" w:space="0"/>
@@ -3859,6 +4011,7 @@
         </w:tc>
         <w:tc>
           <w:tcPr>
+            <w:tcW w:w="1172" w:type="dxa"/>
             <w:tcBorders>
               <w:top w:val="single" w:color="999999" w:sz="4" w:space="0"/>
               <w:left w:val="single" w:color="999999" w:sz="4" w:space="0"/>
@@ -3897,6 +4050,7 @@
         </w:tc>
         <w:tc>
           <w:tcPr>
+            <w:tcW w:w="1255" w:type="dxa"/>
             <w:tcBorders>
               <w:top w:val="single" w:color="999999" w:sz="4" w:space="0"/>
               <w:left w:val="single" w:color="999999" w:sz="4" w:space="0"/>
@@ -3935,6 +4089,7 @@
         </w:tc>
         <w:tc>
           <w:tcPr>
+            <w:tcW w:w="1330" w:type="dxa"/>
             <w:tcBorders>
               <w:top w:val="single" w:color="999999" w:sz="4" w:space="0"/>
               <w:left w:val="single" w:color="999999" w:sz="4" w:space="0"/>
@@ -3973,6 +4128,7 @@
         </w:tc>
         <w:tc>
           <w:tcPr>
+            <w:tcW w:w="1320" w:type="dxa"/>
             <w:tcBorders>
               <w:top w:val="single" w:color="999999" w:sz="4" w:space="0"/>
               <w:left w:val="single" w:color="999999" w:sz="4" w:space="0"/>
@@ -4052,7 +4208,7 @@
       </w:r>
       <w:r>
         <w:rPr>
-          <w:rFonts w:ascii="Times New Roman" w:hAnsi="Times New Roman" w:eastAsia="Times New Roman" w:cs="Times New Roman"/>
+          <w:rFonts w:hint="default" w:ascii="Times New Roman" w:hAnsi="Times New Roman" w:eastAsia="Times New Roman"/>
           <w:sz w:val="20"/>
           <w:szCs w:val="20"/>
           <w:rtl w:val="0"/>
@@ -4082,7 +4238,16 @@
           <w:szCs w:val="20"/>
           <w:rtl w:val="0"/>
         </w:rPr>
-        <w:t>Roberta: Roberta's classification performance is quite poor, with an Accuracy of 0.741 and an AUC of 0.835. While Precision is 0.845, the Recall is only 0.604, showing that the model misses many instances of fake news. The F1 Score of 0.704 shows that although the model performs at a reasonable level, it is not as efficient as other models.</w:t>
+        <w:t xml:space="preserve">Roberta: </w:t>
+      </w:r>
+      <w:r>
+        <w:rPr>
+          <w:rFonts w:hint="default" w:ascii="Times New Roman" w:hAnsi="Times New Roman" w:eastAsia="Times New Roman"/>
+          <w:sz w:val="20"/>
+          <w:szCs w:val="20"/>
+          <w:rtl w:val="0"/>
+        </w:rPr>
+        <w:t>Roberta's classification performance is quite poor, with an Accuracy of 0.741 and an AUC of 0.835. While the Precision is 0.845, the Recall is only 0.604, showing that the model misses many instances of fake news. The F1 Score of 0.704 shows that although the model performs at a reasonable level, it is not as efficient as other models.</w:t>
       </w:r>
     </w:p>
     <w:p>
@@ -4107,7 +4272,16 @@
           <w:szCs w:val="20"/>
           <w:rtl w:val="0"/>
         </w:rPr>
-        <w:t>BERT: Performs better than Roberta in classification, with an Accuracy of 0.787 and an AUC of 0.858. Precision is 0.850 and Recall is 0.708, showing a balanced performance between detecting fake news and legitimate news. The F1 Score of 0.773 shows that BERT is a strong model but still not the best among the tested models.</w:t>
+        <w:t xml:space="preserve">BERT: </w:t>
+      </w:r>
+      <w:r>
+        <w:rPr>
+          <w:rFonts w:hint="default" w:ascii="Times New Roman" w:hAnsi="Times New Roman" w:eastAsia="Times New Roman"/>
+          <w:sz w:val="20"/>
+          <w:szCs w:val="20"/>
+          <w:rtl w:val="0"/>
+        </w:rPr>
+        <w:t>Performs better than Roberta in classification, with an Accuracy of 0.787 and an AUC of 0.858. Precision is 0.850 and Recall is 0.708, showing a balanced performance between detecting fake news and legitimate news. The F1 Score of 0.773 shows that BERT is a strong model but still not the best among the tested models.</w:t>
       </w:r>
     </w:p>
     <w:p>
@@ -4132,7 +4306,16 @@
           <w:szCs w:val="20"/>
           <w:rtl w:val="0"/>
         </w:rPr>
-        <w:t>PhoBERT: Achieves the high performance with an Accuracy of 0.872 and an AUC of 0.948, showing excellent ability to distinguish between real and fake news. The F1 Score of 0.879 shows that this model has a good balance between Precision and Recall, although slightly lower than PhoBERT + TF-IDF.</w:t>
+        <w:t xml:space="preserve">PhoBERT: </w:t>
+      </w:r>
+      <w:r>
+        <w:rPr>
+          <w:rFonts w:hint="default" w:ascii="Times New Roman" w:hAnsi="Times New Roman" w:eastAsia="Times New Roman"/>
+          <w:sz w:val="20"/>
+          <w:szCs w:val="20"/>
+          <w:rtl w:val="0"/>
+        </w:rPr>
+        <w:t>Achieves high performance with an Accuracy of 0.872 and an AUC of 0.948, showing excellent ability to distinguish between real and fake news. The F1 Score of 0.879 shows that this model maintains a good balance between Precision and Recall, although slightly lower than PhoBERT + TF-IDF.</w:t>
       </w:r>
     </w:p>
     <w:p>
@@ -4157,7 +4340,16 @@
           <w:szCs w:val="20"/>
           <w:rtl w:val="0"/>
         </w:rPr>
-        <w:t>PhoBERT TF-IDF: Achieves the highest Accuracy of 0.888 among the models, with Precision (0.863), Recall (0.913), and AUC (0.923) all very good. This model balances accuracy and detection well, making it the most effective model for the task.</w:t>
+        <w:t xml:space="preserve">PhoBERT TF-IDF: </w:t>
+      </w:r>
+      <w:r>
+        <w:rPr>
+          <w:rFonts w:hint="default" w:ascii="Times New Roman" w:hAnsi="Times New Roman" w:eastAsia="Times New Roman"/>
+          <w:sz w:val="20"/>
+          <w:szCs w:val="20"/>
+          <w:rtl w:val="0"/>
+        </w:rPr>
+        <w:t>Achieves the highest Accuracy of 0.888 among the models, with Precision (0.863), Recall (0.913), and AUC (0.923) all very good. This model balances accuracy and detection well, making it the most effective model for the task.</w:t>
       </w:r>
     </w:p>
     <w:p>
@@ -4185,20 +4377,21 @@
     <w:p>
       <w:pPr>
         <w:spacing w:before="120" w:after="120" w:line="300" w:lineRule="auto"/>
-        <w:ind w:firstLine="720"/>
-        <w:jc w:val="both"/>
-        <w:rPr>
-          <w:rFonts w:ascii="Times New Roman" w:hAnsi="Times New Roman" w:eastAsia="Times New Roman" w:cs="Times New Roman"/>
-          <w:sz w:val="20"/>
-          <w:szCs w:val="20"/>
-        </w:rPr>
-      </w:pPr>
-      <w:r>
-        <w:rPr>
-          <w:rFonts w:ascii="Times New Roman" w:hAnsi="Times New Roman" w:eastAsia="Times New Roman" w:cs="Times New Roman"/>
-          <w:sz w:val="20"/>
-          <w:szCs w:val="20"/>
-          <w:rtl w:val="0"/>
+        <w:jc w:val="both"/>
+        <w:rPr>
+          <w:rFonts w:hint="default" w:ascii="Times New Roman" w:hAnsi="Times New Roman" w:eastAsia="Times New Roman" w:cs="Times New Roman"/>
+          <w:sz w:val="20"/>
+          <w:szCs w:val="20"/>
+          <w:lang w:val="en-US"/>
+        </w:rPr>
+      </w:pPr>
+      <w:r>
+        <w:rPr>
+          <w:rFonts w:hint="default" w:ascii="Times New Roman" w:hAnsi="Times New Roman" w:eastAsia="Times New Roman"/>
+          <w:sz w:val="20"/>
+          <w:szCs w:val="20"/>
+          <w:rtl w:val="0"/>
+          <w:lang w:val="en-US"/>
         </w:rPr>
         <w:t>The experimental results indicate that PhoBERT and PhoBERT + TF-IDF are both highly effective models for analyzing and classifying fake news. PhoBERT + TF-IDF achieved the best performance, with the highest Accuracy, Precision, and F1 scores, demonstrating its exceptional classification capabilities. PhoBERT also performed very well, with high Accuracy, Precision, Recall, and AUC scores.</w:t>
       </w:r>
@@ -6722,109 +6915,79 @@
     <w:p>
       <w:pPr>
         <w:spacing w:before="120" w:after="120" w:line="300" w:lineRule="auto"/>
-        <w:ind w:firstLine="720"/>
-        <w:jc w:val="both"/>
-        <w:rPr>
-          <w:rFonts w:ascii="Times New Roman" w:hAnsi="Times New Roman" w:eastAsia="Times New Roman" w:cs="Times New Roman"/>
-          <w:sz w:val="20"/>
-          <w:szCs w:val="20"/>
-        </w:rPr>
-      </w:pPr>
-      <w:r>
-        <w:rPr>
-          <w:rFonts w:ascii="Times New Roman" w:hAnsi="Times New Roman" w:eastAsia="Times New Roman" w:cs="Times New Roman"/>
-          <w:sz w:val="20"/>
-          <w:szCs w:val="20"/>
-          <w:rtl w:val="0"/>
-        </w:rPr>
-        <w:t>However, it is important to note that while PhoBERT + TF-IDF has a slightly lower AUC compared to PhoBERT, it still maintains a high F1 Score, indicating a strong balance between Precision and Recall. This balance suggests that PhoBERT + TF-IDF may be more conservative, potentially missing some legitimate news but providing more accurate predictions overall.</w:t>
+        <w:jc w:val="both"/>
+        <w:rPr>
+          <w:rFonts w:hint="default" w:ascii="Times New Roman" w:hAnsi="Times New Roman" w:eastAsia="Times New Roman"/>
+          <w:sz w:val="20"/>
+          <w:szCs w:val="20"/>
+          <w:rtl w:val="0"/>
+        </w:rPr>
+      </w:pPr>
+      <w:r>
+        <w:rPr>
+          <w:rFonts w:hint="default" w:ascii="Times New Roman" w:hAnsi="Times New Roman" w:eastAsia="Times New Roman"/>
+          <w:sz w:val="20"/>
+          <w:szCs w:val="20"/>
+          <w:rtl w:val="0"/>
+        </w:rPr>
+        <w:t>However, it is important to note that while PhoBERT + TF-IDF has a slightly lower AUC compared to PhoBERT, it still maintains a high F1 Score, showing that precision and recall are well-balanced. This balance suggests that PhoBERT + TF-IDF may be more conservative, potentially missing some legitimate news but providing more accurate predictions overall.</w:t>
       </w:r>
     </w:p>
     <w:p>
       <w:pPr>
         <w:spacing w:before="120" w:after="120" w:line="300" w:lineRule="auto"/>
-        <w:ind w:firstLine="720"/>
-        <w:jc w:val="both"/>
-        <w:rPr>
-          <w:rFonts w:ascii="Times New Roman" w:hAnsi="Times New Roman" w:eastAsia="Times New Roman" w:cs="Times New Roman"/>
-          <w:sz w:val="20"/>
-          <w:szCs w:val="20"/>
-        </w:rPr>
-      </w:pPr>
-      <w:r>
-        <w:fldChar w:fldCharType="begin"/>
-      </w:r>
-      <w:r>
-        <w:instrText xml:space="preserve"> HYPERLINK \l "kix.5yed2z3wxc1h" \h </w:instrText>
-      </w:r>
-      <w:r>
-        <w:fldChar w:fldCharType="separate"/>
-      </w:r>
-      <w:r>
-        <w:rPr>
-          <w:rFonts w:ascii="Times New Roman" w:hAnsi="Times New Roman" w:eastAsia="Times New Roman" w:cs="Times New Roman"/>
-          <w:b/>
-          <w:sz w:val="20"/>
-          <w:szCs w:val="20"/>
-          <w:rtl w:val="0"/>
-        </w:rPr>
-        <w:t>Table 2</w:t>
-      </w:r>
-      <w:r>
-        <w:rPr>
-          <w:rFonts w:ascii="Times New Roman" w:hAnsi="Times New Roman" w:eastAsia="Times New Roman" w:cs="Times New Roman"/>
-          <w:b/>
-          <w:sz w:val="20"/>
-          <w:szCs w:val="20"/>
-          <w:rtl w:val="0"/>
-        </w:rPr>
-        <w:fldChar w:fldCharType="end"/>
-      </w:r>
-      <w:r>
-        <w:rPr>
-          <w:rFonts w:ascii="Times New Roman" w:hAnsi="Times New Roman" w:eastAsia="Times New Roman" w:cs="Times New Roman"/>
-          <w:sz w:val="20"/>
-          <w:szCs w:val="20"/>
-          <w:rtl w:val="0"/>
-        </w:rPr>
-        <w:t xml:space="preserve"> presents some representative cases extracted from the training set. Most simple cases of real news and fake news, such as sentence 1, which is a notification news, and sentence 4, which is fabricated information containing many words that attract attention, all 4 models give accurate results. However,for news cases with more information, models such as BERT and RoBERTa had many misclassifications, causing these two models to have low performance and become unreliable.</w:t>
+        <w:jc w:val="both"/>
+        <w:rPr>
+          <w:rFonts w:ascii="Times New Roman" w:hAnsi="Times New Roman" w:eastAsia="Times New Roman" w:cs="Times New Roman"/>
+          <w:sz w:val="20"/>
+          <w:szCs w:val="20"/>
+        </w:rPr>
+      </w:pPr>
+      <w:r>
+        <w:rPr>
+          <w:rFonts w:hint="default" w:ascii="Times New Roman" w:hAnsi="Times New Roman" w:eastAsia="Times New Roman"/>
+          <w:sz w:val="20"/>
+          <w:szCs w:val="20"/>
+          <w:rtl w:val="0"/>
+        </w:rPr>
+        <w:t>Table 2 presents some representative cases extracted from the training set. In most simple cases of real news and fake news, such as sentence 1, which is notification news, and sentence 4, which is fabricated information containing many words that attract attention, all 4 models give accurate results. However, for news cases with more information, models such as BERT and RoBERTa had many misclassifications, causing these two models to have low performance and become unreliable.</w:t>
       </w:r>
     </w:p>
     <w:p>
       <w:pPr>
         <w:spacing w:before="120" w:after="120" w:line="300" w:lineRule="auto"/>
-        <w:ind w:firstLine="720"/>
-        <w:jc w:val="both"/>
-        <w:rPr>
-          <w:rFonts w:ascii="Times New Roman" w:hAnsi="Times New Roman" w:eastAsia="Times New Roman" w:cs="Times New Roman"/>
-          <w:sz w:val="20"/>
-          <w:szCs w:val="20"/>
-        </w:rPr>
-      </w:pPr>
-      <w:r>
-        <w:rPr>
-          <w:rFonts w:ascii="Times New Roman" w:hAnsi="Times New Roman" w:eastAsia="Times New Roman" w:cs="Times New Roman"/>
-          <w:sz w:val="20"/>
-          <w:szCs w:val="20"/>
-          <w:rtl w:val="0"/>
-        </w:rPr>
-        <w:t>Although PhoBERT and PhoBERT + TF-IDF demonstrated high accuracy in prediction, there were still some exceptions, particularly with cases where the news contained a mix of true and false information. For example, in case 5, “Tai nạn sập hầm lò đặc biệt nghiêm trọng ở Quảng Ninh khiến 5 công nhân tử vong,... đảng bộ và công đoàn bù nhìn chưa bao giờ lo cho điều kiện lao động của người dân” contains the true information “Tai nạn sập hầm lò đặc biệt nghiêm trọng ở Quảng Ninh khiến 5 công nhân tử vong” (“A particularly severe mining accident in Quảng Ninh killed 5 workers”) but the additional part “…đảng bộ và công đoàn bù nhìn chưa bao giờ lo cho điều kiện lao động của người dân” (“the puppet party and trade unions have never cared about workers' conditions”) is inaccurate and unverified. In this instance, PhoBERT + TF-IDF correctly classified it as fake news, while PhoBERT and other models were misled by the true part of the article. PhoBERT + TF-IDF's ability to accurately identify such cases is attributed to TF-IDF's emphasis on important keywords and its ability to minimize the influence of common but less informative words. TF-IDF helps the model recognize that additional information lacks validity and should not be considered real, thereby improving classification accuracy.</w:t>
+        <w:jc w:val="both"/>
+        <w:rPr>
+          <w:rFonts w:hint="default" w:ascii="Times New Roman" w:hAnsi="Times New Roman" w:eastAsia="Times New Roman"/>
+          <w:sz w:val="20"/>
+          <w:szCs w:val="20"/>
+          <w:rtl w:val="0"/>
+        </w:rPr>
+      </w:pPr>
+      <w:r>
+        <w:rPr>
+          <w:rFonts w:hint="default" w:ascii="Times New Roman" w:hAnsi="Times New Roman" w:eastAsia="Times New Roman"/>
+          <w:sz w:val="20"/>
+          <w:szCs w:val="20"/>
+          <w:rtl w:val="0"/>
+        </w:rPr>
+        <w:t>Although PhoBERT and PhoBERT + TF-IDF demonstrated high accuracy in prediction, there were still some exceptions, particularly in cases where the news contained a mix of true and false information. For example, in case 5, “Tai nạn sập hầm lò đặc biệt nghiêm trọng ở Quảng Ninh khiến 5 công nhân tử vong,... đảng bộ và công đoàn bù nhìn chưa bao giờ lo cho điều kiện lao động của người dân” contains the true information “Tai nạn sập hầm lò đặc biệt nghiêm trọng ở Quảng Ninh khiến 5 công nhân tử vong” (“A particularly severe mining accident in Quảng Ninh killed 5 workers”) but the additional part “…đảng bộ và công đoàn bù nhìn chưa bao giờ lo cho điều kiện lao động của người dân” (“the puppet party and trade unions have never cared about workers' conditions”) is inaccurate and unverified. In this instance, PhoBERT + TF-IDF correctly classified it as fake news, while PhoBERT and other models were misled by the true part of the article. PhoBERT + TF-IDF's ability to accurately identify such cases is attributed to TF-IDF's emphasis on important keywords and its ability to minimize the influence of common but less informative words. TF-IDF helps the model recognize that additional information lacks validity and should not be considered real, thereby improving classification accuracy.</w:t>
       </w:r>
     </w:p>
     <w:p>
       <w:pPr>
         <w:spacing w:before="120" w:after="120" w:line="300" w:lineRule="auto"/>
-        <w:ind w:firstLine="720"/>
-        <w:jc w:val="both"/>
-        <w:rPr>
-          <w:rFonts w:ascii="Times New Roman" w:hAnsi="Times New Roman" w:eastAsia="Times New Roman" w:cs="Times New Roman"/>
-          <w:sz w:val="20"/>
-          <w:szCs w:val="20"/>
-        </w:rPr>
-      </w:pPr>
-      <w:r>
-        <w:rPr>
-          <w:rFonts w:ascii="Times New Roman" w:hAnsi="Times New Roman" w:eastAsia="Times New Roman" w:cs="Times New Roman"/>
+        <w:jc w:val="both"/>
+        <w:rPr>
+          <w:rFonts w:ascii="Times New Roman" w:hAnsi="Times New Roman" w:eastAsia="Times New Roman" w:cs="Times New Roman"/>
+          <w:sz w:val="20"/>
+          <w:szCs w:val="20"/>
+          <w:rtl w:val="0"/>
+        </w:rPr>
+      </w:pPr>
+      <w:r>
+        <w:rPr>
+          <w:rFonts w:hint="default" w:ascii="Times New Roman" w:hAnsi="Times New Roman" w:eastAsia="Times New Roman"/>
           <w:sz w:val="20"/>
           <w:szCs w:val="20"/>
           <w:rtl w:val="0"/>
@@ -6861,40 +7024,40 @@
     <w:p>
       <w:pPr>
         <w:spacing w:before="120" w:after="120" w:line="300" w:lineRule="auto"/>
-        <w:ind w:firstLine="720"/>
-        <w:jc w:val="both"/>
-        <w:rPr>
-          <w:rFonts w:ascii="Times New Roman" w:hAnsi="Times New Roman" w:eastAsia="Times New Roman" w:cs="Times New Roman"/>
-          <w:sz w:val="20"/>
-          <w:szCs w:val="20"/>
+        <w:jc w:val="both"/>
+        <w:rPr>
+          <w:rFonts w:hint="default" w:ascii="Times New Roman" w:hAnsi="Times New Roman" w:eastAsia="Times New Roman"/>
+          <w:sz w:val="20"/>
+          <w:szCs w:val="20"/>
+          <w:rtl w:val="0"/>
         </w:rPr>
       </w:pPr>
       <w:bookmarkStart w:id="7" w:name="_1t3h5sf" w:colFirst="0" w:colLast="0"/>
       <w:bookmarkEnd w:id="7"/>
       <w:r>
         <w:rPr>
-          <w:rFonts w:ascii="Times New Roman" w:hAnsi="Times New Roman" w:eastAsia="Times New Roman" w:cs="Times New Roman"/>
-          <w:sz w:val="20"/>
-          <w:szCs w:val="20"/>
-          <w:rtl w:val="0"/>
-        </w:rPr>
-        <w:t>In this study, we focused on leveraging Transformer models such as BERT, RoBERTa, and PhoBERT for fake news classification in Vietnam. We collected a dataset comprising Facebook posts from June to July 2024, covering topics such as lifestyle, society, and politics. Due to the limited number of fake news articles, we supplemented our dataset with additional fake news examples from the VFND dataset, as described in Ho Quang Thanh’s thesis, “VNFD Vietnamese Fake News Datasets: Tập hợp các bài báo tiếng Việt và các bài post Facebook phân loại 2 nhãn Thật &amp; Giả” [19]. We then applied Transformer models for classification, and the evaluation results showed that PhoBERT and PhoBERT combined with TF-IDF achieved the highest prediction performance for Vietnamese.</w:t>
+          <w:rFonts w:hint="default" w:ascii="Times New Roman" w:hAnsi="Times New Roman" w:eastAsia="Times New Roman"/>
+          <w:sz w:val="20"/>
+          <w:szCs w:val="20"/>
+          <w:rtl w:val="0"/>
+        </w:rPr>
+        <w:t>In this study, we focused on leveraging Transformer models such as BERT, RoBERTa, and PhoBERT for fake news classification in Vietnam. We collected a dataset comprising Facebook posts from June to July 2024, covering topics such as lifestyle, society, and politics. Due to the limited number of fake news articles, we supplemented our dataset with additional fake news examples from the VFND dataset, as described in Ho Quang Thanh’s thesis, “VNFD - Vietnamese Fake News Datasets” [19]. We then applied Transformer models for classification, and the evaluation results showed that PhoBERT and PhoBERT combined with TF-IDF achieved the highest prediction performance for Vietnamese.</w:t>
       </w:r>
     </w:p>
     <w:p>
       <w:pPr>
         <w:spacing w:before="120" w:after="120" w:line="300" w:lineRule="auto"/>
-        <w:ind w:firstLine="720"/>
-        <w:jc w:val="both"/>
-        <w:rPr>
-          <w:rFonts w:ascii="Times New Roman" w:hAnsi="Times New Roman" w:eastAsia="Times New Roman" w:cs="Times New Roman"/>
-          <w:sz w:val="20"/>
-          <w:szCs w:val="20"/>
-        </w:rPr>
-      </w:pPr>
-      <w:r>
-        <w:rPr>
-          <w:rFonts w:ascii="Times New Roman" w:hAnsi="Times New Roman" w:eastAsia="Times New Roman" w:cs="Times New Roman"/>
+        <w:jc w:val="both"/>
+        <w:rPr>
+          <w:rFonts w:hint="default" w:ascii="Times New Roman" w:hAnsi="Times New Roman" w:eastAsia="Times New Roman"/>
+          <w:sz w:val="20"/>
+          <w:szCs w:val="20"/>
+          <w:rtl w:val="0"/>
+        </w:rPr>
+      </w:pPr>
+      <w:r>
+        <w:rPr>
+          <w:rFonts w:hint="default" w:ascii="Times New Roman" w:hAnsi="Times New Roman" w:eastAsia="Times New Roman"/>
           <w:sz w:val="20"/>
           <w:szCs w:val="20"/>
           <w:rtl w:val="0"/>
@@ -6905,17 +7068,19 @@
     <w:p>
       <w:pPr>
         <w:spacing w:before="120" w:after="120" w:line="300" w:lineRule="auto"/>
-        <w:ind w:firstLine="720"/>
-        <w:jc w:val="both"/>
-        <w:rPr>
-          <w:rFonts w:ascii="Times New Roman" w:hAnsi="Times New Roman" w:eastAsia="Times New Roman" w:cs="Times New Roman"/>
-          <w:sz w:val="20"/>
-          <w:szCs w:val="20"/>
-        </w:rPr>
-      </w:pPr>
-      <w:r>
-        <w:rPr>
-          <w:rFonts w:ascii="Times New Roman" w:hAnsi="Times New Roman" w:eastAsia="Times New Roman" w:cs="Times New Roman"/>
+        <w:jc w:val="both"/>
+        <w:rPr>
+          <w:rFonts w:ascii="Times New Roman" w:hAnsi="Times New Roman" w:eastAsia="Times New Roman" w:cs="Times New Roman"/>
+          <w:sz w:val="20"/>
+          <w:szCs w:val="20"/>
+          <w:rtl w:val="0"/>
+        </w:rPr>
+      </w:pPr>
+      <w:bookmarkStart w:id="9" w:name="_GoBack"/>
+      <w:bookmarkEnd w:id="9"/>
+      <w:r>
+        <w:rPr>
+          <w:rFonts w:hint="default" w:ascii="Times New Roman" w:hAnsi="Times New Roman" w:eastAsia="Times New Roman"/>
           <w:sz w:val="20"/>
           <w:szCs w:val="20"/>
           <w:rtl w:val="0"/>

</xml_diff>

<commit_message>
update model and report day 19/09/2024
</commit_message>
<xml_diff>
--- a/Report/Draft/Huỳnh Anh Tuấn - Paper.docx
+++ b/Report/Draft/Huỳnh Anh Tuấn - Paper.docx
@@ -2865,6 +2865,12 @@
             <w:insideH w:val="single" w:color="999999" w:sz="4" w:space="0"/>
             <w:insideV w:val="single" w:color="999999" w:sz="4" w:space="0"/>
           </w:tblBorders>
+          <w:tblCellMar>
+            <w:top w:w="0" w:type="dxa"/>
+            <w:left w:w="108" w:type="dxa"/>
+            <w:bottom w:w="0" w:type="dxa"/>
+            <w:right w:w="108" w:type="dxa"/>
+          </w:tblCellMar>
         </w:tblPrEx>
         <w:trPr>
           <w:trHeight w:val="469" w:hRule="atLeast"/>
@@ -4432,7 +4438,40 @@
           <w:szCs w:val="20"/>
           <w:rtl w:val="0"/>
         </w:rPr>
-        <w:t>Table 2. Comparison of the predictive performance of the models on the training dataset.</w:t>
+        <w:t xml:space="preserve">Table 2. Comparison of the predictive performance of the models on the </w:t>
+      </w:r>
+      <w:r>
+        <w:rPr>
+          <w:rFonts w:hint="default" w:ascii="Times New Roman" w:hAnsi="Times New Roman" w:eastAsia="Times New Roman" w:cs="Times New Roman"/>
+          <w:color w:val="44546A"/>
+          <w:sz w:val="20"/>
+          <w:szCs w:val="20"/>
+          <w:rtl w:val="0"/>
+          <w:lang w:val="en-US"/>
+        </w:rPr>
+        <w:t>test</w:t>
+      </w:r>
+      <w:r>
+        <w:rPr>
+          <w:rFonts w:ascii="Times New Roman" w:hAnsi="Times New Roman" w:eastAsia="Times New Roman" w:cs="Times New Roman"/>
+          <w:color w:val="44546A"/>
+          <w:sz w:val="20"/>
+          <w:szCs w:val="20"/>
+          <w:rtl w:val="0"/>
+        </w:rPr>
+        <w:t>ing dat</w:t>
+      </w:r>
+      <w:bookmarkStart w:id="9" w:name="_GoBack"/>
+      <w:bookmarkEnd w:id="9"/>
+      <w:r>
+        <w:rPr>
+          <w:rFonts w:ascii="Times New Roman" w:hAnsi="Times New Roman" w:eastAsia="Times New Roman" w:cs="Times New Roman"/>
+          <w:color w:val="44546A"/>
+          <w:sz w:val="20"/>
+          <w:szCs w:val="20"/>
+          <w:rtl w:val="0"/>
+        </w:rPr>
+        <w:t>aset.</w:t>
       </w:r>
     </w:p>
     <w:tbl>
@@ -7076,8 +7115,6 @@
           <w:rtl w:val="0"/>
         </w:rPr>
       </w:pPr>
-      <w:bookmarkStart w:id="9" w:name="_GoBack"/>
-      <w:bookmarkEnd w:id="9"/>
       <w:r>
         <w:rPr>
           <w:rFonts w:hint="default" w:ascii="Times New Roman" w:hAnsi="Times New Roman" w:eastAsia="Times New Roman"/>
@@ -9094,13 +9131,13 @@
     <w:pPrDefault/>
   </w:docDefaults>
   <w:latentStyles w:count="260" w:defQFormat="0" w:defUnhideWhenUsed="1" w:defSemiHidden="1" w:defUIPriority="99" w:defLockedState="0">
-    <w:lsdException w:unhideWhenUsed="0" w:uiPriority="0" w:semiHidden="0" w:name="Normal"/>
+    <w:lsdException w:qFormat="1" w:unhideWhenUsed="0" w:uiPriority="0" w:semiHidden="0" w:name="Normal"/>
     <w:lsdException w:unhideWhenUsed="0" w:uiPriority="0" w:semiHidden="0" w:name="heading 1"/>
     <w:lsdException w:unhideWhenUsed="0" w:uiPriority="0" w:semiHidden="0" w:name="heading 2"/>
-    <w:lsdException w:unhideWhenUsed="0" w:uiPriority="0" w:semiHidden="0" w:name="heading 3"/>
+    <w:lsdException w:qFormat="1" w:unhideWhenUsed="0" w:uiPriority="0" w:semiHidden="0" w:name="heading 3"/>
     <w:lsdException w:qFormat="1" w:unhideWhenUsed="0" w:uiPriority="0" w:semiHidden="0" w:name="heading 4"/>
     <w:lsdException w:unhideWhenUsed="0" w:uiPriority="0" w:semiHidden="0" w:name="heading 5"/>
-    <w:lsdException w:unhideWhenUsed="0" w:uiPriority="0" w:semiHidden="0" w:name="heading 6"/>
+    <w:lsdException w:qFormat="1" w:unhideWhenUsed="0" w:uiPriority="0" w:semiHidden="0" w:name="heading 6"/>
     <w:lsdException w:qFormat="1" w:uiPriority="0" w:name="heading 7"/>
     <w:lsdException w:qFormat="1" w:uiPriority="0" w:name="heading 8"/>
     <w:lsdException w:qFormat="1" w:uiPriority="0" w:name="heading 9"/>
@@ -9159,7 +9196,7 @@
     <w:lsdException w:qFormat="1" w:unhideWhenUsed="0" w:uiPriority="0" w:semiHidden="0" w:name="Title"/>
     <w:lsdException w:unhideWhenUsed="0" w:uiPriority="0" w:semiHidden="0" w:name="Closing"/>
     <w:lsdException w:unhideWhenUsed="0" w:uiPriority="0" w:semiHidden="0" w:name="Signature"/>
-    <w:lsdException w:unhideWhenUsed="0" w:uiPriority="0" w:name="Default Paragraph Font"/>
+    <w:lsdException w:qFormat="1" w:unhideWhenUsed="0" w:uiPriority="0" w:name="Default Paragraph Font"/>
     <w:lsdException w:unhideWhenUsed="0" w:uiPriority="0" w:semiHidden="0" w:name="Body Text"/>
     <w:lsdException w:unhideWhenUsed="0" w:uiPriority="0" w:semiHidden="0" w:name="Body Text Indent"/>
     <w:lsdException w:unhideWhenUsed="0" w:uiPriority="0" w:semiHidden="0" w:name="List Continue"/>
@@ -9197,7 +9234,7 @@
     <w:lsdException w:unhideWhenUsed="0" w:uiPriority="0" w:semiHidden="0" w:name="HTML Sample"/>
     <w:lsdException w:unhideWhenUsed="0" w:uiPriority="0" w:semiHidden="0" w:name="HTML Typewriter"/>
     <w:lsdException w:unhideWhenUsed="0" w:uiPriority="0" w:semiHidden="0" w:name="HTML Variable"/>
-    <w:lsdException w:unhideWhenUsed="0" w:uiPriority="0" w:name="Normal Table"/>
+    <w:lsdException w:qFormat="1" w:unhideWhenUsed="0" w:uiPriority="0" w:name="Normal Table"/>
     <w:lsdException w:unhideWhenUsed="0" w:uiPriority="0" w:semiHidden="0" w:name="annotation subject"/>
     <w:lsdException w:unhideWhenUsed="0" w:uiPriority="0" w:semiHidden="0" w:name="Table Simple 1"/>
     <w:lsdException w:unhideWhenUsed="0" w:uiPriority="0" w:semiHidden="0" w:name="Table Simple 2"/>
@@ -9345,6 +9382,7 @@
   </w:latentStyles>
   <w:style w:type="paragraph" w:default="1" w:styleId="1">
     <w:name w:val="Normal"/>
+    <w:qFormat/>
     <w:uiPriority w:val="0"/>
     <w:pPr>
       <w:spacing w:line="276" w:lineRule="auto"/>
@@ -9392,6 +9430,7 @@
     <w:name w:val="heading 3"/>
     <w:basedOn w:val="1"/>
     <w:next w:val="1"/>
+    <w:qFormat/>
     <w:uiPriority w:val="0"/>
     <w:pPr>
       <w:keepNext/>
@@ -9444,6 +9483,7 @@
     <w:name w:val="heading 6"/>
     <w:basedOn w:val="1"/>
     <w:next w:val="1"/>
+    <w:qFormat/>
     <w:uiPriority w:val="0"/>
     <w:pPr>
       <w:keepNext/>
@@ -9461,11 +9501,13 @@
   <w:style w:type="character" w:default="1" w:styleId="8">
     <w:name w:val="Default Paragraph Font"/>
     <w:semiHidden/>
+    <w:qFormat/>
     <w:uiPriority w:val="0"/>
   </w:style>
   <w:style w:type="table" w:default="1" w:styleId="9">
     <w:name w:val="Normal Table"/>
     <w:semiHidden/>
+    <w:qFormat/>
     <w:uiPriority w:val="0"/>
     <w:tblPr>
       <w:tblCellMar>
@@ -9519,6 +9561,7 @@
   <w:style w:type="table" w:customStyle="1" w:styleId="13">
     <w:name w:val="_Style 10"/>
     <w:basedOn w:val="12"/>
+    <w:qFormat/>
     <w:uiPriority w:val="0"/>
     <w:pPr>
       <w:widowControl w:val="0"/>
@@ -9536,6 +9579,7 @@
   <w:style w:type="table" w:customStyle="1" w:styleId="14">
     <w:name w:val="_Style 11"/>
     <w:basedOn w:val="12"/>
+    <w:qFormat/>
     <w:uiPriority w:val="0"/>
     <w:pPr>
       <w:widowControl w:val="0"/>
@@ -9583,6 +9627,7 @@
   <w:style w:type="table" w:customStyle="1" w:styleId="15">
     <w:name w:val="_Style 12"/>
     <w:basedOn w:val="12"/>
+    <w:qFormat/>
     <w:uiPriority w:val="0"/>
     <w:pPr>
       <w:widowControl w:val="0"/>

</xml_diff>